<commit_message>
Gestion de différentes tailles d'écran + conservation de la photo après rotation + MAJ layouts
</commit_message>
<xml_diff>
--- a/Documents/CR.docx
+++ b/Documents/CR.docx
@@ -262,11 +262,48 @@
       <w:r>
         <w:t>Une zone de texte permettant d’afficher le résultat de la reconnaissance de visage.</w:t>
       </w:r>
+    </w:p>
+    <w:p>
+      <w:r>
+        <w:br w:type="page"/>
+      </w:r>
+    </w:p>
+    <w:p>
+      <w:pPr>
+        <w:pStyle w:val="Titre1"/>
+      </w:pPr>
+      <w:r>
+        <w:lastRenderedPageBreak/>
+        <w:t>Liens utiles</w:t>
+      </w:r>
+    </w:p>
+    <w:p>
+      <w:hyperlink r:id="rId8" w:history="1">
+        <w:r>
+          <w:rPr>
+            <w:rStyle w:val="Lienhypertexte"/>
+          </w:rPr>
+          <w:t>Gestion de plusieurs tailles d’écran</w:t>
+        </w:r>
+      </w:hyperlink>
+    </w:p>
+    <w:p>
+      <w:hyperlink r:id="rId9" w:anchor="Saving_Dynamic_State" w:history="1">
+        <w:r>
+          <w:rPr>
+            <w:rStyle w:val="Lienhypertexte"/>
+          </w:rPr>
+          <w:t>Sauvegarder des données pour les recharger dans l’activity</w:t>
+        </w:r>
+      </w:hyperlink>
+      <w:r>
+        <w:t xml:space="preserve"> (par exemple pour conserver l’image lorsque l’écran change d’orientation)</w:t>
+      </w:r>
       <w:bookmarkStart w:id="0" w:name="_GoBack"/>
       <w:bookmarkEnd w:id="0"/>
     </w:p>
     <w:sectPr>
-      <w:headerReference w:type="default" r:id="rId8"/>
+      <w:headerReference w:type="default" r:id="rId10"/>
       <w:pgSz w:w="11906" w:h="16838"/>
       <w:pgMar w:top="1417" w:right="1417" w:bottom="1417" w:left="1417" w:header="708" w:footer="708" w:gutter="0"/>
       <w:cols w:space="708"/>
@@ -996,6 +1033,17 @@
       <w:contextualSpacing/>
     </w:pPr>
   </w:style>
+  <w:style w:type="character" w:styleId="Lienhypertexte">
+    <w:name w:val="Hyperlink"/>
+    <w:basedOn w:val="Policepardfaut"/>
+    <w:uiPriority w:val="99"/>
+    <w:unhideWhenUsed/>
+    <w:rsid w:val="00E64A66"/>
+    <w:rPr>
+      <w:color w:val="0563C1" w:themeColor="hyperlink"/>
+      <w:u w:val="single"/>
+    </w:rPr>
+  </w:style>
 </w:styles>
 </file>
 

</xml_diff>

<commit_message>
Ajout champs de saisie IP + sécurisation choix utilisateur
</commit_message>
<xml_diff>
--- a/Documents/CR.docx
+++ b/Documents/CR.docx
@@ -44,7 +44,7 @@
         <w:pStyle w:val="Titre1"/>
       </w:pPr>
       <w:r>
-        <w:t>?</w:t>
+        <w:t>Prototype de l’application</w:t>
       </w:r>
     </w:p>
     <w:p>
@@ -83,18 +83,18 @@
           <w:lang w:eastAsia="fr-FR"/>
         </w:rPr>
         <w:drawing>
-          <wp:anchor distT="0" distB="0" distL="114300" distR="114300" simplePos="0" relativeHeight="251658240" behindDoc="0" locked="0" layoutInCell="1" allowOverlap="1" wp14:anchorId="7486461E" wp14:editId="5E3CDDF7">
+          <wp:anchor distT="0" distB="0" distL="114300" distR="114300" simplePos="0" relativeHeight="251658240" behindDoc="0" locked="0" layoutInCell="1" allowOverlap="1">
             <wp:simplePos x="0" y="0"/>
-            <wp:positionH relativeFrom="margin">
-              <wp:align>left</wp:align>
+            <wp:positionH relativeFrom="column">
+              <wp:posOffset>291465</wp:posOffset>
             </wp:positionH>
             <wp:positionV relativeFrom="paragraph">
-              <wp:posOffset>282575</wp:posOffset>
+              <wp:posOffset>270510</wp:posOffset>
             </wp:positionV>
-            <wp:extent cx="3321050" cy="5313045"/>
-            <wp:effectExtent l="0" t="0" r="0" b="1905"/>
+            <wp:extent cx="2964815" cy="4745355"/>
+            <wp:effectExtent l="0" t="0" r="6985" b="0"/>
             <wp:wrapSquare wrapText="bothSides"/>
-            <wp:docPr id="1" name="Image 1" descr="C:\Users\Sarion\Documents\Developpement\PROJ942\Documents\Layout_V1.png"/>
+            <wp:docPr id="2" name="Image 2"/>
             <wp:cNvGraphicFramePr>
               <a:graphicFrameLocks xmlns:a="http://schemas.openxmlformats.org/drawingml/2006/main" noChangeAspect="1"/>
             </wp:cNvGraphicFramePr>
@@ -102,13 +102,13 @@
               <a:graphicData uri="http://schemas.openxmlformats.org/drawingml/2006/picture">
                 <pic:pic xmlns:pic="http://schemas.openxmlformats.org/drawingml/2006/picture">
                   <pic:nvPicPr>
-                    <pic:cNvPr id="0" name="Picture 8" descr="C:\Users\Sarion\Documents\Developpement\PROJ942\Documents\Layout_V1.png"/>
+                    <pic:cNvPr id="0" name="Picture 1"/>
                     <pic:cNvPicPr>
                       <a:picLocks noChangeAspect="1" noChangeArrowheads="1"/>
                     </pic:cNvPicPr>
                   </pic:nvPicPr>
                   <pic:blipFill>
-                    <a:blip r:embed="rId7">
+                    <a:blip r:embed="rId7" cstate="print">
                       <a:extLst>
                         <a:ext uri="{28A0092B-C50C-407E-A947-70E740481C1C}">
                           <a14:useLocalDpi xmlns:a14="http://schemas.microsoft.com/office/drawing/2010/main" val="0"/>
@@ -123,7 +123,7 @@
                   <pic:spPr bwMode="auto">
                     <a:xfrm>
                       <a:off x="0" y="0"/>
-                      <a:ext cx="3321050" cy="5313045"/>
+                      <a:ext cx="2964815" cy="4745355"/>
                     </a:xfrm>
                     <a:prstGeom prst="rect">
                       <a:avLst/>
@@ -136,10 +136,10 @@
                 </pic:pic>
               </a:graphicData>
             </a:graphic>
-            <wp14:sizeRelH relativeFrom="page">
+            <wp14:sizeRelH relativeFrom="margin">
               <wp14:pctWidth>0</wp14:pctWidth>
             </wp14:sizeRelH>
-            <wp14:sizeRelV relativeFrom="page">
+            <wp14:sizeRelV relativeFrom="margin">
               <wp14:pctHeight>0</wp14:pctHeight>
             </wp14:sizeRelV>
           </wp:anchor>
@@ -153,14 +153,27 @@
       <w:r>
         <w:t xml:space="preserve">Figure </w:t>
       </w:r>
-      <w:fldSimple w:instr=" SEQ Figure \* ARABIC ">
-        <w:r>
-          <w:rPr>
-            <w:noProof/>
-          </w:rPr>
-          <w:t>1</w:t>
-        </w:r>
-      </w:fldSimple>
+      <w:r>
+        <w:fldChar w:fldCharType="begin"/>
+      </w:r>
+      <w:r>
+        <w:instrText xml:space="preserve"> SEQ Figure \* ARABIC </w:instrText>
+      </w:r>
+      <w:r>
+        <w:fldChar w:fldCharType="separate"/>
+      </w:r>
+      <w:r>
+        <w:rPr>
+          <w:noProof/>
+        </w:rPr>
+        <w:t>1</w:t>
+      </w:r>
+      <w:r>
+        <w:rPr>
+          <w:noProof/>
+        </w:rPr>
+        <w:fldChar w:fldCharType="end"/>
+      </w:r>
       <w:r>
         <w:t xml:space="preserve"> : Première version de l'agencement de l'application</w:t>
       </w:r>
@@ -264,6 +277,25 @@
       </w:r>
     </w:p>
     <w:p>
+      <w:r>
+        <w:br w:type="page"/>
+      </w:r>
+    </w:p>
+    <w:p>
+      <w:pPr>
+        <w:pStyle w:val="Paragraphedeliste"/>
+        <w:jc w:val="both"/>
+      </w:pPr>
+    </w:p>
+    <w:p>
+      <w:pPr>
+        <w:pStyle w:val="Titre1"/>
+      </w:pPr>
+      <w:r>
+        <w:t>Implémentation</w:t>
+      </w:r>
+      <w:bookmarkStart w:id="0" w:name="_GoBack"/>
+      <w:bookmarkEnd w:id="0"/>
       <w:r>
         <w:br w:type="page"/>
       </w:r>
@@ -299,8 +331,6 @@
       <w:r>
         <w:t xml:space="preserve"> (par exemple pour conserver l’image lorsque l’écran change d’orientation)</w:t>
       </w:r>
-      <w:bookmarkStart w:id="0" w:name="_GoBack"/>
-      <w:bookmarkEnd w:id="0"/>
     </w:p>
     <w:sectPr>
       <w:headerReference w:type="default" r:id="rId10"/>

</xml_diff>

<commit_message>
Added explanations in the report
</commit_message>
<xml_diff>
--- a/Documents/CR.docx
+++ b/Documents/CR.docx
@@ -11,9 +11,6 @@
       </w:r>
     </w:p>
     <w:p>
-      <w:pPr>
-        <w:jc w:val="both"/>
-      </w:pPr>
       <w:r>
         <w:t xml:space="preserve">L’application pour tablette </w:t>
       </w:r>
@@ -48,9 +45,6 @@
       </w:r>
     </w:p>
     <w:p>
-      <w:pPr>
-        <w:jc w:val="both"/>
-      </w:pPr>
       <w:r>
         <w:t xml:space="preserve">Dans un premier temps, nous nous sommes </w:t>
       </w:r>
@@ -65,18 +59,11 @@
       </w:r>
     </w:p>
     <w:p>
-      <w:pPr>
-        <w:jc w:val="both"/>
-      </w:pPr>
       <w:r>
         <w:t>Nous avons d’abord déterminé les différents éléments qui devront apparaître sur la tablette, et leur agencement.</w:t>
       </w:r>
     </w:p>
     <w:p>
-      <w:pPr>
-        <w:keepNext/>
-        <w:jc w:val="center"/>
-      </w:pPr>
       <w:r>
         <w:rPr>
           <w:noProof/>
@@ -91,8 +78,8 @@
             <wp:positionV relativeFrom="paragraph">
               <wp:posOffset>270510</wp:posOffset>
             </wp:positionV>
-            <wp:extent cx="2964815" cy="4745355"/>
-            <wp:effectExtent l="0" t="0" r="6985" b="0"/>
+            <wp:extent cx="2923982" cy="4680000"/>
+            <wp:effectExtent l="0" t="0" r="0" b="6350"/>
             <wp:wrapSquare wrapText="bothSides"/>
             <wp:docPr id="2" name="Image 2"/>
             <wp:cNvGraphicFramePr>
@@ -123,7 +110,7 @@
                   <pic:spPr bwMode="auto">
                     <a:xfrm>
                       <a:off x="0" y="0"/>
-                      <a:ext cx="2964815" cy="4745355"/>
+                      <a:ext cx="2923982" cy="4680000"/>
                     </a:xfrm>
                     <a:prstGeom prst="rect">
                       <a:avLst/>
@@ -179,9 +166,6 @@
       </w:r>
     </w:p>
     <w:p>
-      <w:pPr>
-        <w:jc w:val="both"/>
-      </w:pPr>
       <w:r>
         <w:t>L’application comportera donc :</w:t>
       </w:r>
@@ -193,7 +177,6 @@
           <w:ilvl w:val="0"/>
           <w:numId w:val="1"/>
         </w:numPr>
-        <w:jc w:val="both"/>
       </w:pPr>
       <w:r>
         <w:t>Des éléments de texte pour expliquer le fonctionnement de l’application à l’utilisateur</w:t>
@@ -209,7 +192,6 @@
           <w:ilvl w:val="0"/>
           <w:numId w:val="1"/>
         </w:numPr>
-        <w:jc w:val="both"/>
       </w:pPr>
       <w:r>
         <w:t xml:space="preserve">Un bouton permettant de prendre une </w:t>
@@ -231,7 +213,6 @@
           <w:ilvl w:val="0"/>
           <w:numId w:val="1"/>
         </w:numPr>
-        <w:jc w:val="both"/>
       </w:pPr>
       <w:r>
         <w:t>Une vignette affichant un aperçu de la dernière photo, et qui par la suite permettra d’ouvrir la photo en cliquant dessus.</w:t>
@@ -244,7 +225,6 @@
           <w:ilvl w:val="0"/>
           <w:numId w:val="1"/>
         </w:numPr>
-        <w:jc w:val="both"/>
       </w:pPr>
       <w:r>
         <w:t>Une partie « connexion » au serveur, dans laquelle l’adresse du serveur sera pré-rempli, et un bouton permettant de tester celle-ci.</w:t>
@@ -257,7 +237,6 @@
           <w:ilvl w:val="0"/>
           <w:numId w:val="1"/>
         </w:numPr>
-        <w:jc w:val="both"/>
       </w:pPr>
       <w:r>
         <w:t>Un bouton pour envoyer la photo.</w:t>
@@ -270,22 +249,88 @@
           <w:ilvl w:val="0"/>
           <w:numId w:val="1"/>
         </w:numPr>
-        <w:jc w:val="both"/>
       </w:pPr>
       <w:r>
         <w:t>Une zone de texte permettant d’afficher le résultat de la reconnaissance de visage.</w:t>
       </w:r>
     </w:p>
     <w:p>
+      <w:bookmarkStart w:id="0" w:name="_GoBack"/>
       <w:r>
         <w:br w:type="page"/>
       </w:r>
     </w:p>
-    <w:p>
-      <w:pPr>
-        <w:pStyle w:val="Paragraphedeliste"/>
-        <w:jc w:val="both"/>
-      </w:pPr>
+    <w:bookmarkEnd w:id="0"/>
+    <w:p>
+      <w:r>
+        <w:lastRenderedPageBreak/>
+        <w:t>Par la suite, nous avons décidé de changer le champ « Adresse IP » en quatre champs de saisie, pour les différents octets composants l’adresse IP du serveur. Nous avons aussi ajouté un champ de texte permettant de saisir le nom du fichier PHP correspondant au serveur. La mise en page de l’application est donc la suivant :</w:t>
+      </w:r>
+    </w:p>
+    <w:p>
+      <w:pPr>
+        <w:keepNext/>
+      </w:pPr>
+      <w:r>
+        <w:pict>
+          <v:shapetype id="_x0000_t75" coordsize="21600,21600" o:spt="75" o:preferrelative="t" path="m@4@5l@4@11@9@11@9@5xe" filled="f" stroked="f">
+            <v:stroke joinstyle="miter"/>
+            <v:formulas>
+              <v:f eqn="if lineDrawn pixelLineWidth 0"/>
+              <v:f eqn="sum @0 1 0"/>
+              <v:f eqn="sum 0 0 @1"/>
+              <v:f eqn="prod @2 1 2"/>
+              <v:f eqn="prod @3 21600 pixelWidth"/>
+              <v:f eqn="prod @3 21600 pixelHeight"/>
+              <v:f eqn="sum @0 0 1"/>
+              <v:f eqn="prod @6 1 2"/>
+              <v:f eqn="prod @7 21600 pixelWidth"/>
+              <v:f eqn="sum @8 21600 0"/>
+              <v:f eqn="prod @7 21600 pixelHeight"/>
+              <v:f eqn="sum @10 21600 0"/>
+            </v:formulas>
+            <v:path o:extrusionok="f" gradientshapeok="t" o:connecttype="rect"/>
+            <o:lock v:ext="edit" aspectratio="t"/>
+          </v:shapetype>
+          <v:shape id="_x0000_i1025" type="#_x0000_t75" style="width:230.55pt;height:368.75pt">
+            <v:imagedata r:id="rId8" o:title="Layout_V2"/>
+          </v:shape>
+        </w:pict>
+      </w:r>
+    </w:p>
+    <w:p>
+      <w:pPr>
+        <w:pStyle w:val="Lgende"/>
+      </w:pPr>
+      <w:r>
+        <w:t xml:space="preserve">Figure </w:t>
+      </w:r>
+      <w:r>
+        <w:fldChar w:fldCharType="begin"/>
+      </w:r>
+      <w:r>
+        <w:instrText xml:space="preserve"> SEQ Figure \* ARABIC </w:instrText>
+      </w:r>
+      <w:r>
+        <w:fldChar w:fldCharType="separate"/>
+      </w:r>
+      <w:r>
+        <w:rPr>
+          <w:noProof/>
+        </w:rPr>
+        <w:t>2</w:t>
+      </w:r>
+      <w:r>
+        <w:fldChar w:fldCharType="end"/>
+      </w:r>
+      <w:r>
+        <w:t xml:space="preserve"> : Deuxième version de l’agencement de l'application.</w:t>
+      </w:r>
+    </w:p>
+    <w:p>
+      <w:r>
+        <w:t>Par la suite, la taille des différents éléments composants dépendra de l’appareil sur lequel sera lancée notre application. Nous avons aussi prévu la mise à jour des textes, selon la langue utilisée par la tablette.</w:t>
+      </w:r>
     </w:p>
     <w:p>
       <w:pPr>
@@ -294,46 +339,981 @@
       <w:r>
         <w:t>Implémentation</w:t>
       </w:r>
-      <w:bookmarkStart w:id="0" w:name="_GoBack"/>
-      <w:bookmarkEnd w:id="0"/>
+    </w:p>
+    <w:p>
+      <w:r>
+        <w:t xml:space="preserve">Nous avons choisi de développer notre application pour Android 4.0, afin de pouvoir effectuer des tests sur le matériel mis à notre disposition par </w:t>
+      </w:r>
+      <w:proofErr w:type="spellStart"/>
+      <w:r>
+        <w:t>Polytech</w:t>
+      </w:r>
+      <w:proofErr w:type="spellEnd"/>
+      <w:r>
+        <w:t>, mais aussi sur notre matériel personnel.</w:t>
+      </w:r>
+      <w:r>
+        <w:t xml:space="preserve"> </w:t>
+      </w:r>
+      <w:r>
+        <w:t>Afin de permettre</w:t>
+      </w:r>
+      <w:r>
+        <w:t xml:space="preserve"> </w:t>
+      </w:r>
+      <w:r>
+        <w:t>l’accès</w:t>
+      </w:r>
+      <w:r>
+        <w:t xml:space="preserve"> à l’appareil photo</w:t>
+      </w:r>
+      <w:r>
+        <w:t xml:space="preserve"> et de sauvegarder celles-ci</w:t>
+      </w:r>
+      <w:r>
+        <w:t xml:space="preserve">, il est nécessaire d’ajouter les permissions suivantes le fichier </w:t>
+      </w:r>
+      <w:r>
+        <w:rPr>
+          <w:i/>
+        </w:rPr>
+        <w:t>AndroidManifest.xml</w:t>
+      </w:r>
+      <w:r>
+        <w:t xml:space="preserve"> :</w:t>
+      </w:r>
+    </w:p>
+    <w:p>
+      <w:r>
+        <w:drawing>
+          <wp:inline distT="0" distB="0" distL="0" distR="0" wp14:anchorId="0CB7FCBC" wp14:editId="7344113B">
+            <wp:extent cx="5115639" cy="905001"/>
+            <wp:effectExtent l="0" t="0" r="8890" b="9525"/>
+            <wp:docPr id="1" name="Image 1"/>
+            <wp:cNvGraphicFramePr>
+              <a:graphicFrameLocks xmlns:a="http://schemas.openxmlformats.org/drawingml/2006/main" noChangeAspect="1"/>
+            </wp:cNvGraphicFramePr>
+            <a:graphic xmlns:a="http://schemas.openxmlformats.org/drawingml/2006/main">
+              <a:graphicData uri="http://schemas.openxmlformats.org/drawingml/2006/picture">
+                <pic:pic xmlns:pic="http://schemas.openxmlformats.org/drawingml/2006/picture">
+                  <pic:nvPicPr>
+                    <pic:cNvPr id="1" name=""/>
+                    <pic:cNvPicPr/>
+                  </pic:nvPicPr>
+                  <pic:blipFill>
+                    <a:blip r:embed="rId9"/>
+                    <a:stretch>
+                      <a:fillRect/>
+                    </a:stretch>
+                  </pic:blipFill>
+                  <pic:spPr>
+                    <a:xfrm>
+                      <a:off x="0" y="0"/>
+                      <a:ext cx="5115639" cy="905001"/>
+                    </a:xfrm>
+                    <a:prstGeom prst="rect">
+                      <a:avLst/>
+                    </a:prstGeom>
+                  </pic:spPr>
+                </pic:pic>
+              </a:graphicData>
+            </a:graphic>
+          </wp:inline>
+        </w:drawing>
+      </w:r>
+    </w:p>
+    <w:p>
+      <w:pPr>
+        <w:pStyle w:val="Titre2"/>
+      </w:pPr>
+      <w:r>
+        <w:lastRenderedPageBreak/>
+        <w:t>Développement de l’interface graphique</w:t>
+      </w:r>
+    </w:p>
+    <w:p>
+      <w:r>
+        <w:t xml:space="preserve">Nous avons dans un premier temps placé les différents composants de notre interface graphique, selon le </w:t>
+      </w:r>
+      <w:r>
+        <w:t xml:space="preserve">schéma que nous avons </w:t>
+      </w:r>
+      <w:r>
+        <w:t>défini</w:t>
+      </w:r>
+      <w:r>
+        <w:t xml:space="preserve"> auparavant. </w:t>
+      </w:r>
+      <w:r>
+        <w:t>Comme nous</w:t>
+      </w:r>
+      <w:r>
+        <w:t xml:space="preserve"> avons choisi</w:t>
+      </w:r>
+      <w:r>
+        <w:t>,</w:t>
+      </w:r>
+      <w:r>
+        <w:t xml:space="preserve"> dès le départ</w:t>
+      </w:r>
+      <w:r>
+        <w:t>,</w:t>
+      </w:r>
+      <w:r>
+        <w:t xml:space="preserve"> de gérer plusieurs tailles d’écran, </w:t>
+      </w:r>
+      <w:r>
+        <w:t xml:space="preserve">nous avons créé trois fichiers de ressources Android différents, chacun contenant les </w:t>
+      </w:r>
+      <w:r>
+        <w:t>tailles à appliquer aux composants :</w:t>
+      </w:r>
+    </w:p>
+    <w:tbl>
+      <w:tblPr>
+        <w:tblStyle w:val="TableauGrille4-Accentuation1"/>
+        <w:tblW w:w="0" w:type="auto"/>
+        <w:tblLook w:val="04A0" w:firstRow="1" w:lastRow="0" w:firstColumn="1" w:lastColumn="0" w:noHBand="0" w:noVBand="1"/>
+      </w:tblPr>
+      <w:tblGrid>
+        <w:gridCol w:w="4531"/>
+        <w:gridCol w:w="4531"/>
+      </w:tblGrid>
+      <w:tr>
+        <w:trPr>
+          <w:cnfStyle w:val="100000000000" w:firstRow="1" w:lastRow="0" w:firstColumn="0" w:lastColumn="0" w:oddVBand="0" w:evenVBand="0" w:oddHBand="0" w:evenHBand="0" w:firstRowFirstColumn="0" w:firstRowLastColumn="0" w:lastRowFirstColumn="0" w:lastRowLastColumn="0"/>
+        </w:trPr>
+        <w:tc>
+          <w:tcPr>
+            <w:cnfStyle w:val="001000000000" w:firstRow="0" w:lastRow="0" w:firstColumn="1" w:lastColumn="0" w:oddVBand="0" w:evenVBand="0" w:oddHBand="0" w:evenHBand="0" w:firstRowFirstColumn="0" w:firstRowLastColumn="0" w:lastRowFirstColumn="0" w:lastRowLastColumn="0"/>
+            <w:tcW w:w="4531" w:type="dxa"/>
+          </w:tcPr>
+          <w:p>
+            <w:r>
+              <w:t>Nom du fichier</w:t>
+            </w:r>
+          </w:p>
+        </w:tc>
+        <w:tc>
+          <w:tcPr>
+            <w:tcW w:w="4531" w:type="dxa"/>
+          </w:tcPr>
+          <w:p>
+            <w:pPr>
+              <w:cnfStyle w:val="100000000000" w:firstRow="1" w:lastRow="0" w:firstColumn="0" w:lastColumn="0" w:oddVBand="0" w:evenVBand="0" w:oddHBand="0" w:evenHBand="0" w:firstRowFirstColumn="0" w:firstRowLastColumn="0" w:lastRowFirstColumn="0" w:lastRowLastColumn="0"/>
+            </w:pPr>
+            <w:r>
+              <w:t>Description</w:t>
+            </w:r>
+          </w:p>
+        </w:tc>
+      </w:tr>
+      <w:tr>
+        <w:trPr>
+          <w:cnfStyle w:val="000000100000" w:firstRow="0" w:lastRow="0" w:firstColumn="0" w:lastColumn="0" w:oddVBand="0" w:evenVBand="0" w:oddHBand="1" w:evenHBand="0" w:firstRowFirstColumn="0" w:firstRowLastColumn="0" w:lastRowFirstColumn="0" w:lastRowLastColumn="0"/>
+        </w:trPr>
+        <w:tc>
+          <w:tcPr>
+            <w:cnfStyle w:val="001000000000" w:firstRow="0" w:lastRow="0" w:firstColumn="1" w:lastColumn="0" w:oddVBand="0" w:evenVBand="0" w:oddHBand="0" w:evenHBand="0" w:firstRowFirstColumn="0" w:firstRowLastColumn="0" w:lastRowFirstColumn="0" w:lastRowLastColumn="0"/>
+            <w:tcW w:w="4531" w:type="dxa"/>
+          </w:tcPr>
+          <w:p>
+            <w:r>
+              <w:t>value-</w:t>
+            </w:r>
+            <w:proofErr w:type="spellStart"/>
+            <w:r>
+              <w:t>small</w:t>
+            </w:r>
+            <w:proofErr w:type="spellEnd"/>
+          </w:p>
+        </w:tc>
+        <w:tc>
+          <w:tcPr>
+            <w:tcW w:w="4531" w:type="dxa"/>
+          </w:tcPr>
+          <w:p>
+            <w:pPr>
+              <w:cnfStyle w:val="000000100000" w:firstRow="0" w:lastRow="0" w:firstColumn="0" w:lastColumn="0" w:oddVBand="0" w:evenVBand="0" w:oddHBand="1" w:evenHBand="0" w:firstRowFirstColumn="0" w:firstRowLastColumn="0" w:lastRowFirstColumn="0" w:lastRowLastColumn="0"/>
+            </w:pPr>
+            <w:r>
+              <w:t xml:space="preserve">Fichier de dimensions pour les écrans d’au moins </w:t>
+            </w:r>
+            <w:r>
+              <w:t>426dp x 320dp</w:t>
+            </w:r>
+          </w:p>
+        </w:tc>
+      </w:tr>
+      <w:tr>
+        <w:tc>
+          <w:tcPr>
+            <w:cnfStyle w:val="001000000000" w:firstRow="0" w:lastRow="0" w:firstColumn="1" w:lastColumn="0" w:oddVBand="0" w:evenVBand="0" w:oddHBand="0" w:evenHBand="0" w:firstRowFirstColumn="0" w:firstRowLastColumn="0" w:lastRowFirstColumn="0" w:lastRowLastColumn="0"/>
+            <w:tcW w:w="4531" w:type="dxa"/>
+          </w:tcPr>
+          <w:p>
+            <w:r>
+              <w:t>values-normal</w:t>
+            </w:r>
+          </w:p>
+        </w:tc>
+        <w:tc>
+          <w:tcPr>
+            <w:tcW w:w="4531" w:type="dxa"/>
+          </w:tcPr>
+          <w:p>
+            <w:pPr>
+              <w:cnfStyle w:val="000000000000" w:firstRow="0" w:lastRow="0" w:firstColumn="0" w:lastColumn="0" w:oddVBand="0" w:evenVBand="0" w:oddHBand="0" w:evenHBand="0" w:firstRowFirstColumn="0" w:firstRowLastColumn="0" w:lastRowFirstColumn="0" w:lastRowLastColumn="0"/>
+            </w:pPr>
+            <w:r>
+              <w:t>Fichier de dimensions pour les écrans d’au moins 470dp x 320dp</w:t>
+            </w:r>
+          </w:p>
+        </w:tc>
+      </w:tr>
+      <w:tr>
+        <w:trPr>
+          <w:cnfStyle w:val="000000100000" w:firstRow="0" w:lastRow="0" w:firstColumn="0" w:lastColumn="0" w:oddVBand="0" w:evenVBand="0" w:oddHBand="1" w:evenHBand="0" w:firstRowFirstColumn="0" w:firstRowLastColumn="0" w:lastRowFirstColumn="0" w:lastRowLastColumn="0"/>
+        </w:trPr>
+        <w:tc>
+          <w:tcPr>
+            <w:cnfStyle w:val="001000000000" w:firstRow="0" w:lastRow="0" w:firstColumn="1" w:lastColumn="0" w:oddVBand="0" w:evenVBand="0" w:oddHBand="0" w:evenHBand="0" w:firstRowFirstColumn="0" w:firstRowLastColumn="0" w:lastRowFirstColumn="0" w:lastRowLastColumn="0"/>
+            <w:tcW w:w="4531" w:type="dxa"/>
+          </w:tcPr>
+          <w:p>
+            <w:r>
+              <w:t>values-large</w:t>
+            </w:r>
+          </w:p>
+        </w:tc>
+        <w:tc>
+          <w:tcPr>
+            <w:tcW w:w="4531" w:type="dxa"/>
+          </w:tcPr>
+          <w:p>
+            <w:pPr>
+              <w:cnfStyle w:val="000000100000" w:firstRow="0" w:lastRow="0" w:firstColumn="0" w:lastColumn="0" w:oddVBand="0" w:evenVBand="0" w:oddHBand="1" w:evenHBand="0" w:firstRowFirstColumn="0" w:firstRowLastColumn="0" w:lastRowFirstColumn="0" w:lastRowLastColumn="0"/>
+            </w:pPr>
+            <w:r>
+              <w:t xml:space="preserve">Fichier de dimensions pour les écrans d’au moins </w:t>
+            </w:r>
+            <w:r>
+              <w:t>640dp x 480dp</w:t>
+            </w:r>
+          </w:p>
+        </w:tc>
+      </w:tr>
+    </w:tbl>
+    <w:p/>
+    <w:p>
+      <w:r>
+        <w:t>Selon la taille de l’écran, le fichier de ressources correspondant est chargé lors de l’ouverture de l’application.</w:t>
+      </w:r>
+      <w:r>
+        <w:t xml:space="preserve"> De plus, les couleurs et les textes à utiliser seront définis dans les fichiers </w:t>
+      </w:r>
+      <w:r>
+        <w:rPr>
+          <w:i/>
+        </w:rPr>
+        <w:t>styles.xml</w:t>
+      </w:r>
+      <w:r>
+        <w:t xml:space="preserve"> et </w:t>
+      </w:r>
+      <w:r>
+        <w:rPr>
+          <w:i/>
+        </w:rPr>
+        <w:t>strings.xml</w:t>
+      </w:r>
+      <w:r>
+        <w:t xml:space="preserve">, ce qui nous permet de changer plus facilement les valeurs des différents paramètres </w:t>
+      </w:r>
+      <w:r>
+        <w:t>et de créer plusieurs fichiers de ressources, selon le thème ou la langue de l’application.</w:t>
+      </w:r>
+    </w:p>
+    <w:p>
+      <w:pPr>
+        <w:keepNext/>
+      </w:pPr>
+      <w:r>
+        <w:drawing>
+          <wp:inline distT="0" distB="0" distL="0" distR="0" wp14:anchorId="0A15FB15" wp14:editId="356B9C0A">
+            <wp:extent cx="3200847" cy="666843"/>
+            <wp:effectExtent l="0" t="0" r="0" b="0"/>
+            <wp:docPr id="3" name="Image 3"/>
+            <wp:cNvGraphicFramePr>
+              <a:graphicFrameLocks xmlns:a="http://schemas.openxmlformats.org/drawingml/2006/main" noChangeAspect="1"/>
+            </wp:cNvGraphicFramePr>
+            <a:graphic xmlns:a="http://schemas.openxmlformats.org/drawingml/2006/main">
+              <a:graphicData uri="http://schemas.openxmlformats.org/drawingml/2006/picture">
+                <pic:pic xmlns:pic="http://schemas.openxmlformats.org/drawingml/2006/picture">
+                  <pic:nvPicPr>
+                    <pic:cNvPr id="1" name=""/>
+                    <pic:cNvPicPr/>
+                  </pic:nvPicPr>
+                  <pic:blipFill>
+                    <a:blip r:embed="rId10"/>
+                    <a:stretch>
+                      <a:fillRect/>
+                    </a:stretch>
+                  </pic:blipFill>
+                  <pic:spPr>
+                    <a:xfrm>
+                      <a:off x="0" y="0"/>
+                      <a:ext cx="3200847" cy="666843"/>
+                    </a:xfrm>
+                    <a:prstGeom prst="rect">
+                      <a:avLst/>
+                    </a:prstGeom>
+                  </pic:spPr>
+                </pic:pic>
+              </a:graphicData>
+            </a:graphic>
+          </wp:inline>
+        </w:drawing>
+      </w:r>
+    </w:p>
+    <w:p>
+      <w:pPr>
+        <w:pStyle w:val="Lgende"/>
+      </w:pPr>
+      <w:r>
+        <w:t xml:space="preserve">Figure </w:t>
+      </w:r>
+      <w:r>
+        <w:fldChar w:fldCharType="begin"/>
+      </w:r>
+      <w:r>
+        <w:instrText xml:space="preserve"> SEQ Figure \* ARABIC </w:instrText>
+      </w:r>
+      <w:r>
+        <w:fldChar w:fldCharType="separate"/>
+      </w:r>
+      <w:r>
+        <w:rPr>
+          <w:noProof/>
+        </w:rPr>
+        <w:t>3</w:t>
+      </w:r>
+      <w:r>
+        <w:fldChar w:fldCharType="end"/>
+      </w:r>
+      <w:r>
+        <w:t xml:space="preserve"> : Exemple </w:t>
+      </w:r>
+      <w:r>
+        <w:t xml:space="preserve">de définition dans le fichier </w:t>
+      </w:r>
+      <w:r>
+        <w:rPr>
+          <w:i w:val="0"/>
+        </w:rPr>
+        <w:t>values-large.xml</w:t>
+      </w:r>
+    </w:p>
+    <w:p>
+      <w:pPr>
+        <w:keepNext/>
+      </w:pPr>
+      <w:r>
+        <w:drawing>
+          <wp:inline distT="0" distB="0" distL="0" distR="0" wp14:anchorId="25B0FC5F" wp14:editId="11CE80C9">
+            <wp:extent cx="4944165" cy="724001"/>
+            <wp:effectExtent l="0" t="0" r="8890" b="0"/>
+            <wp:docPr id="4" name="Image 4"/>
+            <wp:cNvGraphicFramePr>
+              <a:graphicFrameLocks xmlns:a="http://schemas.openxmlformats.org/drawingml/2006/main" noChangeAspect="1"/>
+            </wp:cNvGraphicFramePr>
+            <a:graphic xmlns:a="http://schemas.openxmlformats.org/drawingml/2006/main">
+              <a:graphicData uri="http://schemas.openxmlformats.org/drawingml/2006/picture">
+                <pic:pic xmlns:pic="http://schemas.openxmlformats.org/drawingml/2006/picture">
+                  <pic:nvPicPr>
+                    <pic:cNvPr id="1" name=""/>
+                    <pic:cNvPicPr/>
+                  </pic:nvPicPr>
+                  <pic:blipFill>
+                    <a:blip r:embed="rId11"/>
+                    <a:stretch>
+                      <a:fillRect/>
+                    </a:stretch>
+                  </pic:blipFill>
+                  <pic:spPr>
+                    <a:xfrm>
+                      <a:off x="0" y="0"/>
+                      <a:ext cx="4944165" cy="724001"/>
+                    </a:xfrm>
+                    <a:prstGeom prst="rect">
+                      <a:avLst/>
+                    </a:prstGeom>
+                  </pic:spPr>
+                </pic:pic>
+              </a:graphicData>
+            </a:graphic>
+          </wp:inline>
+        </w:drawing>
+      </w:r>
+    </w:p>
+    <w:p>
+      <w:pPr>
+        <w:pStyle w:val="Lgende"/>
+      </w:pPr>
+      <w:r>
+        <w:t xml:space="preserve">Figure </w:t>
+      </w:r>
+      <w:r>
+        <w:fldChar w:fldCharType="begin"/>
+      </w:r>
+      <w:r>
+        <w:instrText xml:space="preserve"> SEQ Figure \* ARABIC </w:instrText>
+      </w:r>
+      <w:r>
+        <w:fldChar w:fldCharType="separate"/>
+      </w:r>
+      <w:r>
+        <w:rPr>
+          <w:noProof/>
+        </w:rPr>
+        <w:t>4</w:t>
+      </w:r>
+      <w:r>
+        <w:fldChar w:fldCharType="end"/>
+      </w:r>
+      <w:r>
+        <w:t xml:space="preserve"> : Exemple de définition dans le fichier </w:t>
+      </w:r>
+      <w:r>
+        <w:rPr>
+          <w:i w:val="0"/>
+        </w:rPr>
+        <w:t>strings.xml</w:t>
+      </w:r>
+    </w:p>
+    <w:p>
+      <w:pPr>
+        <w:keepNext/>
+      </w:pPr>
+      <w:r>
+        <w:drawing>
+          <wp:inline distT="0" distB="0" distL="0" distR="0" wp14:anchorId="0DD47CBC" wp14:editId="2BC1E661">
+            <wp:extent cx="3296110" cy="828791"/>
+            <wp:effectExtent l="0" t="0" r="0" b="9525"/>
+            <wp:docPr id="5" name="Image 5"/>
+            <wp:cNvGraphicFramePr>
+              <a:graphicFrameLocks xmlns:a="http://schemas.openxmlformats.org/drawingml/2006/main" noChangeAspect="1"/>
+            </wp:cNvGraphicFramePr>
+            <a:graphic xmlns:a="http://schemas.openxmlformats.org/drawingml/2006/main">
+              <a:graphicData uri="http://schemas.openxmlformats.org/drawingml/2006/picture">
+                <pic:pic xmlns:pic="http://schemas.openxmlformats.org/drawingml/2006/picture">
+                  <pic:nvPicPr>
+                    <pic:cNvPr id="1" name=""/>
+                    <pic:cNvPicPr/>
+                  </pic:nvPicPr>
+                  <pic:blipFill>
+                    <a:blip r:embed="rId12"/>
+                    <a:stretch>
+                      <a:fillRect/>
+                    </a:stretch>
+                  </pic:blipFill>
+                  <pic:spPr>
+                    <a:xfrm>
+                      <a:off x="0" y="0"/>
+                      <a:ext cx="3296110" cy="828791"/>
+                    </a:xfrm>
+                    <a:prstGeom prst="rect">
+                      <a:avLst/>
+                    </a:prstGeom>
+                  </pic:spPr>
+                </pic:pic>
+              </a:graphicData>
+            </a:graphic>
+          </wp:inline>
+        </w:drawing>
+      </w:r>
+    </w:p>
+    <w:p>
+      <w:pPr>
+        <w:pStyle w:val="Lgende"/>
+        <w:rPr>
+          <w:i w:val="0"/>
+        </w:rPr>
+      </w:pPr>
+      <w:r>
+        <w:t xml:space="preserve">Figure </w:t>
+      </w:r>
+      <w:r>
+        <w:fldChar w:fldCharType="begin"/>
+      </w:r>
+      <w:r>
+        <w:instrText xml:space="preserve"> SEQ Figure \* ARABIC </w:instrText>
+      </w:r>
+      <w:r>
+        <w:fldChar w:fldCharType="separate"/>
+      </w:r>
+      <w:r>
+        <w:rPr>
+          <w:noProof/>
+        </w:rPr>
+        <w:t>5</w:t>
+      </w:r>
+      <w:r>
+        <w:fldChar w:fldCharType="end"/>
+      </w:r>
+      <w:r>
+        <w:t xml:space="preserve"> : Exemple de définition dans le</w:t>
+      </w:r>
+      <w:r>
+        <w:t xml:space="preserve"> fichier </w:t>
+      </w:r>
+      <w:r>
+        <w:rPr>
+          <w:i w:val="0"/>
+        </w:rPr>
+        <w:t>styles.xml</w:t>
+      </w:r>
+    </w:p>
+    <w:p>
+      <w:pPr>
+        <w:spacing w:before="100" w:beforeAutospacing="1" w:after="100" w:afterAutospacing="1"/>
+      </w:pPr>
+      <w:r>
+        <w:t xml:space="preserve">Afin de contrôler les choix de l’utilisateur, les champs de saisie d’adresses IP ont été paramétrés de façon à n’accepter que des nombres composés de 3 entiers au maximum. De même, les champs de saisie des paramètres ont eux aussi été paramétrés. De plus, en fonction </w:t>
+      </w:r>
+      <w:proofErr w:type="gramStart"/>
+      <w:r>
+        <w:t xml:space="preserve">du </w:t>
+      </w:r>
+      <w:proofErr w:type="spellStart"/>
+      <w:r>
+        <w:t>EditText</w:t>
+      </w:r>
+      <w:proofErr w:type="spellEnd"/>
+      <w:proofErr w:type="gramEnd"/>
+      <w:r>
+        <w:t xml:space="preserve"> dans lequel on se trouve, soit le bouton « suivant » soit le bouton « ok » est affiché.</w:t>
+      </w:r>
+    </w:p>
+    <w:p>
+      <w:pPr>
+        <w:pStyle w:val="Sansinterligne"/>
+      </w:pPr>
+      <w:r>
+        <w:t xml:space="preserve">                    </w:t>
+      </w:r>
+      <w:proofErr w:type="spellStart"/>
+      <w:proofErr w:type="gramStart"/>
+      <w:r>
+        <w:rPr>
+          <w:color w:val="7030A0"/>
+        </w:rPr>
+        <w:t>android</w:t>
+      </w:r>
+      <w:r>
+        <w:rPr>
+          <w:color w:val="0070C0"/>
+        </w:rPr>
+        <w:t>:</w:t>
+      </w:r>
+      <w:proofErr w:type="gramEnd"/>
+      <w:r>
+        <w:rPr>
+          <w:color w:val="0070C0"/>
+        </w:rPr>
+        <w:t>inputType</w:t>
+      </w:r>
+      <w:proofErr w:type="spellEnd"/>
+      <w:r>
+        <w:rPr>
+          <w:color w:val="0070C0"/>
+        </w:rPr>
+        <w:t>=</w:t>
+      </w:r>
+      <w:r>
+        <w:rPr>
+          <w:color w:val="00B050"/>
+        </w:rPr>
+        <w:t>"</w:t>
+      </w:r>
+      <w:proofErr w:type="spellStart"/>
+      <w:r>
+        <w:rPr>
+          <w:color w:val="00B050"/>
+        </w:rPr>
+        <w:t>number</w:t>
+      </w:r>
+      <w:proofErr w:type="spellEnd"/>
+      <w:r>
+        <w:rPr>
+          <w:color w:val="00B050"/>
+        </w:rPr>
+        <w:t>"</w:t>
+      </w:r>
+      <w:r>
+        <w:tab/>
+      </w:r>
+      <w:r>
+        <w:tab/>
+      </w:r>
+      <w:r>
+        <w:rPr>
+          <w:color w:val="000000" w:themeColor="text1"/>
+        </w:rPr>
+        <w:t>//</w:t>
+      </w:r>
+      <w:proofErr w:type="spellStart"/>
+      <w:r>
+        <w:rPr>
+          <w:color w:val="000000" w:themeColor="text1"/>
+        </w:rPr>
+        <w:t>EditText</w:t>
+      </w:r>
+      <w:proofErr w:type="spellEnd"/>
+      <w:r>
+        <w:rPr>
+          <w:color w:val="000000" w:themeColor="text1"/>
+        </w:rPr>
+        <w:t xml:space="preserve"> de type nombre</w:t>
+      </w:r>
+    </w:p>
+    <w:p>
+      <w:pPr>
+        <w:pStyle w:val="Sansinterligne"/>
+        <w:rPr>
+          <w:color w:val="00B050"/>
+        </w:rPr>
+      </w:pPr>
+      <w:r>
+        <w:t xml:space="preserve">                    </w:t>
+      </w:r>
+      <w:proofErr w:type="spellStart"/>
+      <w:proofErr w:type="gramStart"/>
+      <w:r>
+        <w:rPr>
+          <w:color w:val="7030A0"/>
+        </w:rPr>
+        <w:t>android</w:t>
+      </w:r>
+      <w:r>
+        <w:rPr>
+          <w:color w:val="0070C0"/>
+        </w:rPr>
+        <w:t>:</w:t>
+      </w:r>
+      <w:proofErr w:type="gramEnd"/>
+      <w:r>
+        <w:rPr>
+          <w:color w:val="0070C0"/>
+        </w:rPr>
+        <w:t>maxLength</w:t>
+      </w:r>
+      <w:proofErr w:type="spellEnd"/>
+      <w:r>
+        <w:rPr>
+          <w:color w:val="0070C0"/>
+        </w:rPr>
+        <w:t>=</w:t>
+      </w:r>
+      <w:r>
+        <w:rPr>
+          <w:color w:val="00B050"/>
+        </w:rPr>
+        <w:t>"3"</w:t>
+      </w:r>
+      <w:r>
+        <w:tab/>
+      </w:r>
+      <w:r>
+        <w:tab/>
+      </w:r>
+      <w:r>
+        <w:tab/>
+      </w:r>
+      <w:r>
+        <w:rPr>
+          <w:color w:val="000000" w:themeColor="text1"/>
+        </w:rPr>
+        <w:t>//Taille maximale = 3 chiffres</w:t>
+      </w:r>
+    </w:p>
+    <w:p>
+      <w:pPr>
+        <w:pStyle w:val="Sansinterligne"/>
+      </w:pPr>
+      <w:r>
+        <w:t xml:space="preserve">                    </w:t>
+      </w:r>
+      <w:proofErr w:type="spellStart"/>
+      <w:proofErr w:type="gramStart"/>
+      <w:r>
+        <w:rPr>
+          <w:color w:val="7030A0"/>
+        </w:rPr>
+        <w:t>android</w:t>
+      </w:r>
+      <w:r>
+        <w:rPr>
+          <w:color w:val="0070C0"/>
+        </w:rPr>
+        <w:t>:</w:t>
+      </w:r>
+      <w:proofErr w:type="gramEnd"/>
+      <w:r>
+        <w:rPr>
+          <w:color w:val="0070C0"/>
+        </w:rPr>
+        <w:t>numeric</w:t>
+      </w:r>
+      <w:proofErr w:type="spellEnd"/>
+      <w:r>
+        <w:rPr>
+          <w:color w:val="0070C0"/>
+        </w:rPr>
+        <w:t>=</w:t>
+      </w:r>
+      <w:r>
+        <w:rPr>
+          <w:color w:val="00B050"/>
+        </w:rPr>
+        <w:t>"</w:t>
+      </w:r>
+      <w:proofErr w:type="spellStart"/>
+      <w:r>
+        <w:rPr>
+          <w:color w:val="00B050"/>
+        </w:rPr>
+        <w:t>integer</w:t>
+      </w:r>
+      <w:proofErr w:type="spellEnd"/>
+      <w:r>
+        <w:rPr>
+          <w:color w:val="00B050"/>
+        </w:rPr>
+        <w:t>"</w:t>
+      </w:r>
+      <w:r>
+        <w:rPr>
+          <w:color w:val="00B050"/>
+        </w:rPr>
+        <w:tab/>
+      </w:r>
+      <w:r>
+        <w:tab/>
+      </w:r>
+      <w:r>
+        <w:tab/>
+      </w:r>
+      <w:r>
+        <w:rPr>
+          <w:color w:val="000000" w:themeColor="text1"/>
+        </w:rPr>
+        <w:t>//Seul le type entier est accepté</w:t>
+      </w:r>
+    </w:p>
+    <w:p>
+      <w:pPr>
+        <w:pStyle w:val="Sansinterligne"/>
+        <w:rPr>
+          <w:color w:val="000000" w:themeColor="text1"/>
+        </w:rPr>
+      </w:pPr>
+      <w:r>
+        <w:t xml:space="preserve">                    </w:t>
+      </w:r>
+      <w:proofErr w:type="spellStart"/>
+      <w:proofErr w:type="gramStart"/>
+      <w:r>
+        <w:rPr>
+          <w:color w:val="7030A0"/>
+        </w:rPr>
+        <w:t>android</w:t>
+      </w:r>
+      <w:r>
+        <w:rPr>
+          <w:color w:val="0070C0"/>
+        </w:rPr>
+        <w:t>:</w:t>
+      </w:r>
+      <w:proofErr w:type="gramEnd"/>
+      <w:r>
+        <w:rPr>
+          <w:color w:val="0070C0"/>
+        </w:rPr>
+        <w:t>imeOptions</w:t>
+      </w:r>
+      <w:proofErr w:type="spellEnd"/>
+      <w:r>
+        <w:rPr>
+          <w:color w:val="0070C0"/>
+        </w:rPr>
+        <w:t>=</w:t>
+      </w:r>
+      <w:r>
+        <w:rPr>
+          <w:color w:val="00B050"/>
+        </w:rPr>
+        <w:t>"</w:t>
+      </w:r>
+      <w:proofErr w:type="spellStart"/>
+      <w:r>
+        <w:rPr>
+          <w:color w:val="00B050"/>
+        </w:rPr>
+        <w:t>actionNext</w:t>
+      </w:r>
+      <w:proofErr w:type="spellEnd"/>
+      <w:r>
+        <w:rPr>
+          <w:color w:val="00B050"/>
+        </w:rPr>
+        <w:t>"</w:t>
+      </w:r>
+      <w:r>
+        <w:tab/>
+      </w:r>
+      <w:r>
+        <w:tab/>
+      </w:r>
+      <w:r>
+        <w:rPr>
+          <w:color w:val="000000" w:themeColor="text1"/>
+        </w:rPr>
+        <w:t>//Bouton « suivant » affiché</w:t>
+      </w:r>
+    </w:p>
+    <w:p>
       <w:r>
         <w:br w:type="page"/>
       </w:r>
     </w:p>
     <w:p>
       <w:pPr>
+        <w:pStyle w:val="Titre2"/>
+      </w:pPr>
+      <w:r>
+        <w:lastRenderedPageBreak/>
+        <w:t>Développement des fonctionnalités</w:t>
+      </w:r>
+    </w:p>
+    <w:p>
+      <w:r>
+        <w:t xml:space="preserve">Nous avons créé une classe </w:t>
+      </w:r>
+      <w:proofErr w:type="spellStart"/>
+      <w:r>
+        <w:rPr>
+          <w:i/>
+        </w:rPr>
+        <w:t>ToolBox</w:t>
+      </w:r>
+      <w:proofErr w:type="spellEnd"/>
+      <w:r>
+        <w:t>, contenant des méthodes outils</w:t>
+      </w:r>
+      <w:r>
+        <w:t xml:space="preserve"> utilisées pour tester les données </w:t>
+      </w:r>
+      <w:r>
+        <w:t>renseignées par l’utilisateur.</w:t>
+      </w:r>
+      <w:r>
+        <w:t xml:space="preserve"> Par exemple, la méthode </w:t>
+      </w:r>
+      <w:proofErr w:type="spellStart"/>
+      <w:r>
+        <w:rPr>
+          <w:i/>
+        </w:rPr>
+        <w:t>checkIP</w:t>
+      </w:r>
+      <w:proofErr w:type="spellEnd"/>
+      <w:r>
+        <w:t xml:space="preserve"> </w:t>
+      </w:r>
+      <w:r>
+        <w:t xml:space="preserve">vérifie si les </w:t>
+      </w:r>
+      <w:r>
+        <w:t>quatre octets renseignés par l’utilisateur</w:t>
+      </w:r>
+      <w:r>
+        <w:t xml:space="preserve"> ont bien une valeur comprise entre 0 et 255.</w:t>
+      </w:r>
+      <w:r>
+        <w:t xml:space="preserve"> De même, nous vérifions que le </w:t>
+      </w:r>
+      <w:r>
+        <w:t>nom de fichier renseigné pour le fichier PHP correspondant au serveur ne contient pas de caractères spéciaux</w:t>
+      </w:r>
+      <w:r>
+        <w:t>.</w:t>
+      </w:r>
+    </w:p>
+    <w:p>
+      <w:pPr>
         <w:pStyle w:val="Titre1"/>
       </w:pPr>
       <w:r>
-        <w:lastRenderedPageBreak/>
         <w:t>Liens utiles</w:t>
       </w:r>
     </w:p>
     <w:p>
-      <w:hyperlink r:id="rId8" w:history="1">
+      <w:hyperlink r:id="rId13" w:history="1">
         <w:r>
           <w:rPr>
             <w:rStyle w:val="Lienhypertexte"/>
           </w:rPr>
-          <w:t>Gestion de plusieurs tailles d’écran</w:t>
+          <w:t>Gestion</w:t>
         </w:r>
-      </w:hyperlink>
-    </w:p>
-    <w:p>
-      <w:hyperlink r:id="rId9" w:anchor="Saving_Dynamic_State" w:history="1">
         <w:r>
           <w:rPr>
             <w:rStyle w:val="Lienhypertexte"/>
           </w:rPr>
-          <w:t>Sauvegarder des données pour les recharger dans l’activity</w:t>
+          <w:t xml:space="preserve"> </w:t>
+        </w:r>
+        <w:r>
+          <w:rPr>
+            <w:rStyle w:val="Lienhypertexte"/>
+          </w:rPr>
+          <w:t>de plusieurs tailles d’écran</w:t>
         </w:r>
       </w:hyperlink>
+    </w:p>
+    <w:p>
+      <w:hyperlink r:id="rId14" w:anchor="Saving_Dynamic_State" w:history="1">
+        <w:r>
+          <w:rPr>
+            <w:rStyle w:val="Lienhypertexte"/>
+          </w:rPr>
+          <w:t xml:space="preserve">Sauvegarder des données pour les recharger dans </w:t>
+        </w:r>
+        <w:proofErr w:type="spellStart"/>
+        <w:r>
+          <w:rPr>
+            <w:rStyle w:val="Lienhypertexte"/>
+          </w:rPr>
+          <w:t>l’activity</w:t>
+        </w:r>
+        <w:proofErr w:type="spellEnd"/>
+      </w:hyperlink>
       <w:r>
         <w:t xml:space="preserve"> (par exemple pour conserver l’image lorsque l’écran change d’orientation)</w:t>
       </w:r>
     </w:p>
+    <w:p>
+      <w:hyperlink r:id="rId15" w:history="1">
+        <w:r>
+          <w:rPr>
+            <w:rStyle w:val="Lienhypertexte"/>
+          </w:rPr>
+          <w:t>Répertoire Git</w:t>
+        </w:r>
+      </w:hyperlink>
+    </w:p>
     <w:sectPr>
-      <w:headerReference w:type="default" r:id="rId10"/>
+      <w:headerReference w:type="default" r:id="rId16"/>
+      <w:footerReference w:type="default" r:id="rId17"/>
       <w:pgSz w:w="11906" w:h="16838"/>
       <w:pgMar w:top="1417" w:right="1417" w:bottom="1417" w:left="1417" w:header="708" w:footer="708" w:gutter="0"/>
       <w:cols w:space="708"/>
@@ -347,9 +1327,6 @@
 <w:endnotes xmlns:wpc="http://schemas.microsoft.com/office/word/2010/wordprocessingCanvas" xmlns:mc="http://schemas.openxmlformats.org/markup-compatibility/2006" xmlns:o="urn:schemas-microsoft-com:office:office" xmlns:r="http://schemas.openxmlformats.org/officeDocument/2006/relationships" xmlns:m="http://schemas.openxmlformats.org/officeDocument/2006/math" xmlns:v="urn:schemas-microsoft-com:vml" xmlns:wp14="http://schemas.microsoft.com/office/word/2010/wordprocessingDrawing" xmlns:wp="http://schemas.openxmlformats.org/drawingml/2006/wordprocessingDrawing" xmlns:w10="urn:schemas-microsoft-com:office:word" xmlns:w="http://schemas.openxmlformats.org/wordprocessingml/2006/main" xmlns:w14="http://schemas.microsoft.com/office/word/2010/wordml" xmlns:w15="http://schemas.microsoft.com/office/word/2012/wordml" xmlns:wpg="http://schemas.microsoft.com/office/word/2010/wordprocessingGroup" xmlns:wpi="http://schemas.microsoft.com/office/word/2010/wordprocessingInk" xmlns:wne="http://schemas.microsoft.com/office/word/2006/wordml" xmlns:wps="http://schemas.microsoft.com/office/word/2010/wordprocessingShape" mc:Ignorable="w14 w15 wp14">
   <w:endnote w:type="separator" w:id="-1">
     <w:p>
-      <w:pPr>
-        <w:spacing w:after="0" w:line="240" w:lineRule="auto"/>
-      </w:pPr>
       <w:r>
         <w:separator/>
       </w:r>
@@ -357,24 +1334,146 @@
   </w:endnote>
   <w:endnote w:type="continuationSeparator" w:id="0">
     <w:p>
-      <w:pPr>
-        <w:spacing w:after="0" w:line="240" w:lineRule="auto"/>
-      </w:pPr>
       <w:r>
         <w:continuationSeparator/>
       </w:r>
     </w:p>
   </w:endnote>
 </w:endnotes>
+</file>
+
+<file path=word/footer1.xml><?xml version="1.0" encoding="utf-8"?>
+<w:ftr xmlns:wpc="http://schemas.microsoft.com/office/word/2010/wordprocessingCanvas" xmlns:mc="http://schemas.openxmlformats.org/markup-compatibility/2006" xmlns:o="urn:schemas-microsoft-com:office:office" xmlns:r="http://schemas.openxmlformats.org/officeDocument/2006/relationships" xmlns:m="http://schemas.openxmlformats.org/officeDocument/2006/math" xmlns:v="urn:schemas-microsoft-com:vml" xmlns:wp14="http://schemas.microsoft.com/office/word/2010/wordprocessingDrawing" xmlns:wp="http://schemas.openxmlformats.org/drawingml/2006/wordprocessingDrawing" xmlns:w10="urn:schemas-microsoft-com:office:word" xmlns:w="http://schemas.openxmlformats.org/wordprocessingml/2006/main" xmlns:w14="http://schemas.microsoft.com/office/word/2010/wordml" xmlns:w15="http://schemas.microsoft.com/office/word/2012/wordml" xmlns:wpg="http://schemas.microsoft.com/office/word/2010/wordprocessingGroup" xmlns:wpi="http://schemas.microsoft.com/office/word/2010/wordprocessingInk" xmlns:wne="http://schemas.microsoft.com/office/word/2006/wordml" xmlns:wps="http://schemas.microsoft.com/office/word/2010/wordprocessingShape" mc:Ignorable="w14 w15 wp14">
+  <w:sdt>
+    <w:sdtPr>
+      <w:id w:val="-1412534771"/>
+      <w:docPartObj>
+        <w:docPartGallery w:val="Page Numbers (Bottom of Page)"/>
+        <w:docPartUnique/>
+      </w:docPartObj>
+    </w:sdtPr>
+    <w:sdtContent>
+      <w:sdt>
+        <w:sdtPr>
+          <w:id w:val="1728636285"/>
+          <w:docPartObj>
+            <w:docPartGallery w:val="Page Numbers (Top of Page)"/>
+            <w:docPartUnique/>
+          </w:docPartObj>
+        </w:sdtPr>
+        <w:sdtContent>
+          <w:p>
+            <w:pPr>
+              <w:pStyle w:val="Pieddepage"/>
+              <w:jc w:val="center"/>
+            </w:pPr>
+            <w:r>
+              <w:t xml:space="preserve">Page </w:t>
+            </w:r>
+            <w:r>
+              <w:rPr>
+                <w:b/>
+                <w:bCs/>
+                <w:sz w:val="24"/>
+                <w:szCs w:val="24"/>
+              </w:rPr>
+              <w:fldChar w:fldCharType="begin"/>
+            </w:r>
+            <w:r>
+              <w:rPr>
+                <w:b/>
+                <w:bCs/>
+              </w:rPr>
+              <w:instrText>PAGE</w:instrText>
+            </w:r>
+            <w:r>
+              <w:rPr>
+                <w:b/>
+                <w:bCs/>
+                <w:sz w:val="24"/>
+                <w:szCs w:val="24"/>
+              </w:rPr>
+              <w:fldChar w:fldCharType="separate"/>
+            </w:r>
+            <w:r>
+              <w:rPr>
+                <w:b/>
+                <w:bCs/>
+                <w:noProof/>
+              </w:rPr>
+              <w:t>4</w:t>
+            </w:r>
+            <w:r>
+              <w:rPr>
+                <w:b/>
+                <w:bCs/>
+                <w:sz w:val="24"/>
+                <w:szCs w:val="24"/>
+              </w:rPr>
+              <w:fldChar w:fldCharType="end"/>
+            </w:r>
+            <w:r>
+              <w:t xml:space="preserve"> sur </w:t>
+            </w:r>
+            <w:r>
+              <w:rPr>
+                <w:b/>
+                <w:bCs/>
+                <w:sz w:val="24"/>
+                <w:szCs w:val="24"/>
+              </w:rPr>
+              <w:fldChar w:fldCharType="begin"/>
+            </w:r>
+            <w:r>
+              <w:rPr>
+                <w:b/>
+                <w:bCs/>
+              </w:rPr>
+              <w:instrText>NUMPAGES</w:instrText>
+            </w:r>
+            <w:r>
+              <w:rPr>
+                <w:b/>
+                <w:bCs/>
+                <w:sz w:val="24"/>
+                <w:szCs w:val="24"/>
+              </w:rPr>
+              <w:fldChar w:fldCharType="separate"/>
+            </w:r>
+            <w:r>
+              <w:rPr>
+                <w:b/>
+                <w:bCs/>
+                <w:noProof/>
+              </w:rPr>
+              <w:t>4</w:t>
+            </w:r>
+            <w:r>
+              <w:rPr>
+                <w:b/>
+                <w:bCs/>
+                <w:sz w:val="24"/>
+                <w:szCs w:val="24"/>
+              </w:rPr>
+              <w:fldChar w:fldCharType="end"/>
+            </w:r>
+          </w:p>
+        </w:sdtContent>
+      </w:sdt>
+    </w:sdtContent>
+  </w:sdt>
+  <w:p>
+    <w:pPr>
+      <w:pStyle w:val="Pieddepage"/>
+    </w:pPr>
+  </w:p>
+</w:ftr>
 </file>
 
 <file path=word/footnotes.xml><?xml version="1.0" encoding="utf-8"?>
 <w:footnotes xmlns:wpc="http://schemas.microsoft.com/office/word/2010/wordprocessingCanvas" xmlns:mc="http://schemas.openxmlformats.org/markup-compatibility/2006" xmlns:o="urn:schemas-microsoft-com:office:office" xmlns:r="http://schemas.openxmlformats.org/officeDocument/2006/relationships" xmlns:m="http://schemas.openxmlformats.org/officeDocument/2006/math" xmlns:v="urn:schemas-microsoft-com:vml" xmlns:wp14="http://schemas.microsoft.com/office/word/2010/wordprocessingDrawing" xmlns:wp="http://schemas.openxmlformats.org/drawingml/2006/wordprocessingDrawing" xmlns:w10="urn:schemas-microsoft-com:office:word" xmlns:w="http://schemas.openxmlformats.org/wordprocessingml/2006/main" xmlns:w14="http://schemas.microsoft.com/office/word/2010/wordml" xmlns:w15="http://schemas.microsoft.com/office/word/2012/wordml" xmlns:wpg="http://schemas.microsoft.com/office/word/2010/wordprocessingGroup" xmlns:wpi="http://schemas.microsoft.com/office/word/2010/wordprocessingInk" xmlns:wne="http://schemas.microsoft.com/office/word/2006/wordml" xmlns:wps="http://schemas.microsoft.com/office/word/2010/wordprocessingShape" mc:Ignorable="w14 w15 wp14">
   <w:footnote w:type="separator" w:id="-1">
     <w:p>
-      <w:pPr>
-        <w:spacing w:after="0" w:line="240" w:lineRule="auto"/>
-      </w:pPr>
       <w:r>
         <w:separator/>
       </w:r>
@@ -382,9 +1481,6 @@
   </w:footnote>
   <w:footnote w:type="continuationSeparator" w:id="0">
     <w:p>
-      <w:pPr>
-        <w:spacing w:after="0" w:line="240" w:lineRule="auto"/>
-      </w:pPr>
       <w:r>
         <w:continuationSeparator/>
       </w:r>
@@ -407,7 +1503,15 @@
     </w:r>
     <w:r>
       <w:tab/>
-      <w:t>Tablette – Grp 2</w:t>
+      <w:t xml:space="preserve">Tablette – </w:t>
+    </w:r>
+    <w:proofErr w:type="spellStart"/>
+    <w:r>
+      <w:t>Grp</w:t>
+    </w:r>
+    <w:proofErr w:type="spellEnd"/>
+    <w:r>
+      <w:t xml:space="preserve"> 2</w:t>
     </w:r>
   </w:p>
 </w:hdr>
@@ -927,6 +2031,10 @@
   <w:style w:type="paragraph" w:default="1" w:styleId="Normal">
     <w:name w:val="Normal"/>
     <w:qFormat/>
+    <w:rsid w:val="000B64D1"/>
+    <w:pPr>
+      <w:jc w:val="both"/>
+    </w:pPr>
   </w:style>
   <w:style w:type="paragraph" w:styleId="Titre1">
     <w:name w:val="heading 1"/>
@@ -947,6 +2055,28 @@
       <w:color w:val="2E74B5" w:themeColor="accent1" w:themeShade="BF"/>
       <w:sz w:val="32"/>
       <w:szCs w:val="32"/>
+    </w:rPr>
+  </w:style>
+  <w:style w:type="paragraph" w:styleId="Titre2">
+    <w:name w:val="heading 2"/>
+    <w:basedOn w:val="Normal"/>
+    <w:next w:val="Normal"/>
+    <w:link w:val="Titre2Car"/>
+    <w:uiPriority w:val="9"/>
+    <w:unhideWhenUsed/>
+    <w:qFormat/>
+    <w:rsid w:val="009834A9"/>
+    <w:pPr>
+      <w:keepNext/>
+      <w:keepLines/>
+      <w:spacing w:before="40" w:after="0"/>
+      <w:outlineLvl w:val="1"/>
+    </w:pPr>
+    <w:rPr>
+      <w:rFonts w:asciiTheme="majorHAnsi" w:eastAsiaTheme="majorEastAsia" w:hAnsiTheme="majorHAnsi" w:cstheme="majorBidi"/>
+      <w:color w:val="2E74B5" w:themeColor="accent1" w:themeShade="BF"/>
+      <w:sz w:val="26"/>
+      <w:szCs w:val="26"/>
     </w:rPr>
   </w:style>
   <w:style w:type="character" w:default="1" w:styleId="Policepardfaut">
@@ -1073,6 +2203,135 @@
       <w:color w:val="0563C1" w:themeColor="hyperlink"/>
       <w:u w:val="single"/>
     </w:rPr>
+  </w:style>
+  <w:style w:type="character" w:customStyle="1" w:styleId="Titre2Car">
+    <w:name w:val="Titre 2 Car"/>
+    <w:basedOn w:val="Policepardfaut"/>
+    <w:link w:val="Titre2"/>
+    <w:uiPriority w:val="9"/>
+    <w:rsid w:val="009834A9"/>
+    <w:rPr>
+      <w:rFonts w:asciiTheme="majorHAnsi" w:eastAsiaTheme="majorEastAsia" w:hAnsiTheme="majorHAnsi" w:cstheme="majorBidi"/>
+      <w:color w:val="2E74B5" w:themeColor="accent1" w:themeShade="BF"/>
+      <w:sz w:val="26"/>
+      <w:szCs w:val="26"/>
+    </w:rPr>
+  </w:style>
+  <w:style w:type="table" w:styleId="Grilledutableau">
+    <w:name w:val="Table Grid"/>
+    <w:basedOn w:val="TableauNormal"/>
+    <w:uiPriority w:val="39"/>
+    <w:rsid w:val="00DA0F7D"/>
+    <w:pPr>
+      <w:spacing w:after="0" w:line="240" w:lineRule="auto"/>
+    </w:pPr>
+    <w:tblPr>
+      <w:tblBorders>
+        <w:top w:val="single" w:sz="4" w:space="0" w:color="auto"/>
+        <w:left w:val="single" w:sz="4" w:space="0" w:color="auto"/>
+        <w:bottom w:val="single" w:sz="4" w:space="0" w:color="auto"/>
+        <w:right w:val="single" w:sz="4" w:space="0" w:color="auto"/>
+        <w:insideH w:val="single" w:sz="4" w:space="0" w:color="auto"/>
+        <w:insideV w:val="single" w:sz="4" w:space="0" w:color="auto"/>
+      </w:tblBorders>
+    </w:tblPr>
+  </w:style>
+  <w:style w:type="character" w:styleId="Lienhypertextesuivivisit">
+    <w:name w:val="FollowedHyperlink"/>
+    <w:basedOn w:val="Policepardfaut"/>
+    <w:uiPriority w:val="99"/>
+    <w:semiHidden/>
+    <w:unhideWhenUsed/>
+    <w:rsid w:val="00C50B95"/>
+    <w:rPr>
+      <w:color w:val="954F72" w:themeColor="followedHyperlink"/>
+      <w:u w:val="single"/>
+    </w:rPr>
+  </w:style>
+  <w:style w:type="table" w:styleId="TableauGrille4-Accentuation1">
+    <w:name w:val="Grid Table 4 Accent 1"/>
+    <w:basedOn w:val="TableauNormal"/>
+    <w:uiPriority w:val="49"/>
+    <w:rsid w:val="00E46E05"/>
+    <w:pPr>
+      <w:spacing w:after="0" w:line="240" w:lineRule="auto"/>
+    </w:pPr>
+    <w:tblPr>
+      <w:tblStyleRowBandSize w:val="1"/>
+      <w:tblStyleColBandSize w:val="1"/>
+      <w:tblBorders>
+        <w:top w:val="single" w:sz="4" w:space="0" w:color="9CC2E5" w:themeColor="accent1" w:themeTint="99"/>
+        <w:left w:val="single" w:sz="4" w:space="0" w:color="9CC2E5" w:themeColor="accent1" w:themeTint="99"/>
+        <w:bottom w:val="single" w:sz="4" w:space="0" w:color="9CC2E5" w:themeColor="accent1" w:themeTint="99"/>
+        <w:right w:val="single" w:sz="4" w:space="0" w:color="9CC2E5" w:themeColor="accent1" w:themeTint="99"/>
+        <w:insideH w:val="single" w:sz="4" w:space="0" w:color="9CC2E5" w:themeColor="accent1" w:themeTint="99"/>
+        <w:insideV w:val="single" w:sz="4" w:space="0" w:color="9CC2E5" w:themeColor="accent1" w:themeTint="99"/>
+      </w:tblBorders>
+    </w:tblPr>
+    <w:tblStylePr w:type="firstRow">
+      <w:rPr>
+        <w:b/>
+        <w:bCs/>
+        <w:color w:val="FFFFFF" w:themeColor="background1"/>
+      </w:rPr>
+      <w:tblPr/>
+      <w:tcPr>
+        <w:tcBorders>
+          <w:top w:val="single" w:sz="4" w:space="0" w:color="5B9BD5" w:themeColor="accent1"/>
+          <w:left w:val="single" w:sz="4" w:space="0" w:color="5B9BD5" w:themeColor="accent1"/>
+          <w:bottom w:val="single" w:sz="4" w:space="0" w:color="5B9BD5" w:themeColor="accent1"/>
+          <w:right w:val="single" w:sz="4" w:space="0" w:color="5B9BD5" w:themeColor="accent1"/>
+          <w:insideH w:val="nil"/>
+          <w:insideV w:val="nil"/>
+        </w:tcBorders>
+        <w:shd w:val="clear" w:color="auto" w:fill="5B9BD5" w:themeFill="accent1"/>
+      </w:tcPr>
+    </w:tblStylePr>
+    <w:tblStylePr w:type="lastRow">
+      <w:rPr>
+        <w:b/>
+        <w:bCs/>
+      </w:rPr>
+      <w:tblPr/>
+      <w:tcPr>
+        <w:tcBorders>
+          <w:top w:val="double" w:sz="4" w:space="0" w:color="5B9BD5" w:themeColor="accent1"/>
+        </w:tcBorders>
+      </w:tcPr>
+    </w:tblStylePr>
+    <w:tblStylePr w:type="firstCol">
+      <w:rPr>
+        <w:b/>
+        <w:bCs/>
+      </w:rPr>
+    </w:tblStylePr>
+    <w:tblStylePr w:type="lastCol">
+      <w:rPr>
+        <w:b/>
+        <w:bCs/>
+      </w:rPr>
+    </w:tblStylePr>
+    <w:tblStylePr w:type="band1Vert">
+      <w:tblPr/>
+      <w:tcPr>
+        <w:shd w:val="clear" w:color="auto" w:fill="DEEAF6" w:themeFill="accent1" w:themeFillTint="33"/>
+      </w:tcPr>
+    </w:tblStylePr>
+    <w:tblStylePr w:type="band1Horz">
+      <w:tblPr/>
+      <w:tcPr>
+        <w:shd w:val="clear" w:color="auto" w:fill="DEEAF6" w:themeFill="accent1" w:themeFillTint="33"/>
+      </w:tcPr>
+    </w:tblStylePr>
+  </w:style>
+  <w:style w:type="paragraph" w:styleId="Sansinterligne">
+    <w:name w:val="No Spacing"/>
+    <w:uiPriority w:val="1"/>
+    <w:qFormat/>
+    <w:rsid w:val="00E86EA1"/>
+    <w:pPr>
+      <w:spacing w:after="0" w:line="240" w:lineRule="auto"/>
+    </w:pPr>
   </w:style>
 </w:styles>
 </file>

</xml_diff>

<commit_message>
URL is now build with data in the EditText
</commit_message>
<xml_diff>
--- a/Documents/CR.docx
+++ b/Documents/CR.docx
@@ -140,27 +140,14 @@
       <w:r>
         <w:t xml:space="preserve">Figure </w:t>
       </w:r>
-      <w:r>
-        <w:fldChar w:fldCharType="begin"/>
-      </w:r>
-      <w:r>
-        <w:instrText xml:space="preserve"> SEQ Figure \* ARABIC </w:instrText>
-      </w:r>
-      <w:r>
-        <w:fldChar w:fldCharType="separate"/>
-      </w:r>
-      <w:r>
-        <w:rPr>
-          <w:noProof/>
-        </w:rPr>
-        <w:t>1</w:t>
-      </w:r>
-      <w:r>
-        <w:rPr>
-          <w:noProof/>
-        </w:rPr>
-        <w:fldChar w:fldCharType="end"/>
-      </w:r>
+      <w:fldSimple w:instr=" SEQ Figure \* ARABIC ">
+        <w:r>
+          <w:rPr>
+            <w:noProof/>
+          </w:rPr>
+          <w:t>1</w:t>
+        </w:r>
+      </w:fldSimple>
       <w:r>
         <w:t xml:space="preserve"> : Première version de l'agencement de l'application</w:t>
       </w:r>
@@ -255,12 +242,10 @@
       </w:r>
     </w:p>
     <w:p>
-      <w:bookmarkStart w:id="0" w:name="_GoBack"/>
       <w:r>
         <w:br w:type="page"/>
       </w:r>
     </w:p>
-    <w:bookmarkEnd w:id="0"/>
     <w:p>
       <w:r>
         <w:lastRenderedPageBreak/>
@@ -305,86 +290,80 @@
       <w:r>
         <w:t xml:space="preserve">Figure </w:t>
       </w:r>
-      <w:r>
-        <w:fldChar w:fldCharType="begin"/>
-      </w:r>
-      <w:r>
-        <w:instrText xml:space="preserve"> SEQ Figure \* ARABIC </w:instrText>
-      </w:r>
-      <w:r>
-        <w:fldChar w:fldCharType="separate"/>
-      </w:r>
+      <w:fldSimple w:instr=" SEQ Figure \* ARABIC ">
+        <w:r>
+          <w:rPr>
+            <w:noProof/>
+          </w:rPr>
+          <w:t>2</w:t>
+        </w:r>
+      </w:fldSimple>
+      <w:r>
+        <w:t xml:space="preserve"> : Deuxième version de l’agencement de l'application.</w:t>
+      </w:r>
+    </w:p>
+    <w:p>
+      <w:r>
+        <w:t>Par la suite, la taille des différents éléments composants dépendra de l’appareil sur lequel sera lancée notre application. Nous avons aussi prévu la mise à jour des textes, selon la langue utilisée par la tablette.</w:t>
+      </w:r>
+    </w:p>
+    <w:p>
+      <w:pPr>
+        <w:pStyle w:val="Titre1"/>
+      </w:pPr>
+      <w:r>
+        <w:t>Implémentation</w:t>
+      </w:r>
+    </w:p>
+    <w:p>
+      <w:r>
+        <w:t xml:space="preserve">Nous avons choisi de développer notre application pour Android 4.0, afin de pouvoir effectuer des tests sur le matériel mis à notre disposition par </w:t>
+      </w:r>
+      <w:proofErr w:type="spellStart"/>
+      <w:r>
+        <w:t>Polytech</w:t>
+      </w:r>
+      <w:proofErr w:type="spellEnd"/>
+      <w:r>
+        <w:t>, mais aussi sur notre matériel personnel.</w:t>
+      </w:r>
+      <w:r>
+        <w:t xml:space="preserve"> </w:t>
+      </w:r>
+      <w:r>
+        <w:t>Afin de permettre</w:t>
+      </w:r>
+      <w:r>
+        <w:t xml:space="preserve"> </w:t>
+      </w:r>
+      <w:r>
+        <w:t>l’accès</w:t>
+      </w:r>
+      <w:r>
+        <w:t xml:space="preserve"> à l’appareil photo</w:t>
+      </w:r>
+      <w:r>
+        <w:t xml:space="preserve"> et de sauvegarder celles-ci</w:t>
+      </w:r>
+      <w:r>
+        <w:t xml:space="preserve">, il est nécessaire d’ajouter les permissions suivantes le fichier </w:t>
+      </w:r>
+      <w:r>
+        <w:rPr>
+          <w:i/>
+        </w:rPr>
+        <w:t>AndroidManifest.xml</w:t>
+      </w:r>
+      <w:r>
+        <w:t xml:space="preserve"> :</w:t>
+      </w:r>
+    </w:p>
+    <w:p>
       <w:r>
         <w:rPr>
           <w:noProof/>
-        </w:rPr>
-        <w:t>2</w:t>
-      </w:r>
-      <w:r>
-        <w:fldChar w:fldCharType="end"/>
-      </w:r>
-      <w:r>
-        <w:t xml:space="preserve"> : Deuxième version de l’agencement de l'application.</w:t>
-      </w:r>
-    </w:p>
-    <w:p>
-      <w:r>
-        <w:t>Par la suite, la taille des différents éléments composants dépendra de l’appareil sur lequel sera lancée notre application. Nous avons aussi prévu la mise à jour des textes, selon la langue utilisée par la tablette.</w:t>
-      </w:r>
-    </w:p>
-    <w:p>
-      <w:pPr>
-        <w:pStyle w:val="Titre1"/>
-      </w:pPr>
-      <w:r>
-        <w:t>Implémentation</w:t>
-      </w:r>
-    </w:p>
-    <w:p>
-      <w:r>
-        <w:t xml:space="preserve">Nous avons choisi de développer notre application pour Android 4.0, afin de pouvoir effectuer des tests sur le matériel mis à notre disposition par </w:t>
-      </w:r>
-      <w:proofErr w:type="spellStart"/>
-      <w:r>
-        <w:t>Polytech</w:t>
-      </w:r>
-      <w:proofErr w:type="spellEnd"/>
-      <w:r>
-        <w:t>, mais aussi sur notre matériel personnel.</w:t>
-      </w:r>
-      <w:r>
-        <w:t xml:space="preserve"> </w:t>
-      </w:r>
-      <w:r>
-        <w:t>Afin de permettre</w:t>
-      </w:r>
-      <w:r>
-        <w:t xml:space="preserve"> </w:t>
-      </w:r>
-      <w:r>
-        <w:t>l’accès</w:t>
-      </w:r>
-      <w:r>
-        <w:t xml:space="preserve"> à l’appareil photo</w:t>
-      </w:r>
-      <w:r>
-        <w:t xml:space="preserve"> et de sauvegarder celles-ci</w:t>
-      </w:r>
-      <w:r>
-        <w:t xml:space="preserve">, il est nécessaire d’ajouter les permissions suivantes le fichier </w:t>
-      </w:r>
-      <w:r>
-        <w:rPr>
-          <w:i/>
-        </w:rPr>
-        <w:t>AndroidManifest.xml</w:t>
-      </w:r>
-      <w:r>
-        <w:t xml:space="preserve"> :</w:t>
-      </w:r>
-    </w:p>
-    <w:p>
-      <w:r>
+          <w:lang w:eastAsia="fr-FR"/>
+        </w:rPr>
         <w:drawing>
           <wp:inline distT="0" distB="0" distL="0" distR="0" wp14:anchorId="0CB7FCBC" wp14:editId="7344113B">
             <wp:extent cx="5115639" cy="905001"/>
@@ -595,10 +574,7 @@
               <w:cnfStyle w:val="000000100000" w:firstRow="0" w:lastRow="0" w:firstColumn="0" w:lastColumn="0" w:oddVBand="0" w:evenVBand="0" w:oddHBand="1" w:evenHBand="0" w:firstRowFirstColumn="0" w:firstRowLastColumn="0" w:lastRowFirstColumn="0" w:lastRowLastColumn="0"/>
             </w:pPr>
             <w:r>
-              <w:t xml:space="preserve">Fichier de dimensions pour les écrans d’au moins </w:t>
-            </w:r>
-            <w:r>
-              <w:t>640dp x 480dp</w:t>
+              <w:t>Fichier de dimensions pour les écrans d’au moins 640dp x 480dp</w:t>
             </w:r>
           </w:p>
         </w:tc>
@@ -639,6 +615,10 @@
         <w:keepNext/>
       </w:pPr>
       <w:r>
+        <w:rPr>
+          <w:noProof/>
+          <w:lang w:eastAsia="fr-FR"/>
+        </w:rPr>
         <w:drawing>
           <wp:inline distT="0" distB="0" distL="0" distR="0" wp14:anchorId="0A15FB15" wp14:editId="356B9C0A">
             <wp:extent cx="3200847" cy="666843"/>
@@ -683,42 +663,36 @@
       <w:r>
         <w:t xml:space="preserve">Figure </w:t>
       </w:r>
-      <w:r>
-        <w:fldChar w:fldCharType="begin"/>
-      </w:r>
-      <w:r>
-        <w:instrText xml:space="preserve"> SEQ Figure \* ARABIC </w:instrText>
-      </w:r>
-      <w:r>
-        <w:fldChar w:fldCharType="separate"/>
-      </w:r>
+      <w:fldSimple w:instr=" SEQ Figure \* ARABIC ">
+        <w:r>
+          <w:rPr>
+            <w:noProof/>
+          </w:rPr>
+          <w:t>3</w:t>
+        </w:r>
+      </w:fldSimple>
+      <w:r>
+        <w:t xml:space="preserve"> : Exemple </w:t>
+      </w:r>
+      <w:r>
+        <w:t xml:space="preserve">de définition dans le fichier </w:t>
+      </w:r>
+      <w:r>
+        <w:rPr>
+          <w:i w:val="0"/>
+        </w:rPr>
+        <w:t>values-large.xml</w:t>
+      </w:r>
+    </w:p>
+    <w:p>
+      <w:pPr>
+        <w:keepNext/>
+      </w:pPr>
       <w:r>
         <w:rPr>
           <w:noProof/>
-        </w:rPr>
-        <w:t>3</w:t>
-      </w:r>
-      <w:r>
-        <w:fldChar w:fldCharType="end"/>
-      </w:r>
-      <w:r>
-        <w:t xml:space="preserve"> : Exemple </w:t>
-      </w:r>
-      <w:r>
-        <w:t xml:space="preserve">de définition dans le fichier </w:t>
-      </w:r>
-      <w:r>
-        <w:rPr>
-          <w:i w:val="0"/>
-        </w:rPr>
-        <w:t>values-large.xml</w:t>
-      </w:r>
-    </w:p>
-    <w:p>
-      <w:pPr>
-        <w:keepNext/>
-      </w:pPr>
-      <w:r>
+          <w:lang w:eastAsia="fr-FR"/>
+        </w:rPr>
         <w:drawing>
           <wp:inline distT="0" distB="0" distL="0" distR="0" wp14:anchorId="25B0FC5F" wp14:editId="11CE80C9">
             <wp:extent cx="4944165" cy="724001"/>
@@ -763,39 +737,33 @@
       <w:r>
         <w:t xml:space="preserve">Figure </w:t>
       </w:r>
-      <w:r>
-        <w:fldChar w:fldCharType="begin"/>
-      </w:r>
-      <w:r>
-        <w:instrText xml:space="preserve"> SEQ Figure \* ARABIC </w:instrText>
-      </w:r>
-      <w:r>
-        <w:fldChar w:fldCharType="separate"/>
-      </w:r>
+      <w:fldSimple w:instr=" SEQ Figure \* ARABIC ">
+        <w:r>
+          <w:rPr>
+            <w:noProof/>
+          </w:rPr>
+          <w:t>4</w:t>
+        </w:r>
+      </w:fldSimple>
+      <w:r>
+        <w:t xml:space="preserve"> : Exemple de définition dans le fichier </w:t>
+      </w:r>
+      <w:r>
+        <w:rPr>
+          <w:i w:val="0"/>
+        </w:rPr>
+        <w:t>strings.xml</w:t>
+      </w:r>
+    </w:p>
+    <w:p>
+      <w:pPr>
+        <w:keepNext/>
+      </w:pPr>
       <w:r>
         <w:rPr>
           <w:noProof/>
-        </w:rPr>
-        <w:t>4</w:t>
-      </w:r>
-      <w:r>
-        <w:fldChar w:fldCharType="end"/>
-      </w:r>
-      <w:r>
-        <w:t xml:space="preserve"> : Exemple de définition dans le fichier </w:t>
-      </w:r>
-      <w:r>
-        <w:rPr>
-          <w:i w:val="0"/>
-        </w:rPr>
-        <w:t>strings.xml</w:t>
-      </w:r>
-    </w:p>
-    <w:p>
-      <w:pPr>
-        <w:keepNext/>
-      </w:pPr>
-      <w:r>
+          <w:lang w:eastAsia="fr-FR"/>
+        </w:rPr>
         <w:drawing>
           <wp:inline distT="0" distB="0" distL="0" distR="0" wp14:anchorId="0DD47CBC" wp14:editId="2BC1E661">
             <wp:extent cx="3296110" cy="828791"/>
@@ -843,24 +811,14 @@
       <w:r>
         <w:t xml:space="preserve">Figure </w:t>
       </w:r>
-      <w:r>
-        <w:fldChar w:fldCharType="begin"/>
-      </w:r>
-      <w:r>
-        <w:instrText xml:space="preserve"> SEQ Figure \* ARABIC </w:instrText>
-      </w:r>
-      <w:r>
-        <w:fldChar w:fldCharType="separate"/>
-      </w:r>
-      <w:r>
-        <w:rPr>
-          <w:noProof/>
-        </w:rPr>
-        <w:t>5</w:t>
-      </w:r>
-      <w:r>
-        <w:fldChar w:fldCharType="end"/>
-      </w:r>
+      <w:fldSimple w:instr=" SEQ Figure \* ARABIC ">
+        <w:r>
+          <w:rPr>
+            <w:noProof/>
+          </w:rPr>
+          <w:t>5</w:t>
+        </w:r>
+      </w:fldSimple>
       <w:r>
         <w:t xml:space="preserve"> : Exemple de définition dans le</w:t>
       </w:r>
@@ -1238,7 +1196,18 @@
         <w:t>quatre octets renseignés par l’utilisateur</w:t>
       </w:r>
       <w:r>
-        <w:t xml:space="preserve"> ont bien une valeur comprise entre 0 et 255.</w:t>
+        <w:t xml:space="preserve"> ont bien une valeur comprise entre 0 et 255</w:t>
+      </w:r>
+      <w:r>
+        <w:t xml:space="preserve">, et qu’aucun champ n’est laissé </w:t>
+      </w:r>
+      <w:proofErr w:type="spellStart"/>
+      <w:r>
+        <w:t>vide</w:t>
+      </w:r>
+      <w:proofErr w:type="spellEnd"/>
+      <w:r>
+        <w:t>.</w:t>
       </w:r>
       <w:r>
         <w:t xml:space="preserve"> De même, nous vérifions que le </w:t>
@@ -1264,19 +1233,7 @@
           <w:rPr>
             <w:rStyle w:val="Lienhypertexte"/>
           </w:rPr>
-          <w:t>Gestion</w:t>
-        </w:r>
-        <w:r>
-          <w:rPr>
-            <w:rStyle w:val="Lienhypertexte"/>
-          </w:rPr>
-          <w:t xml:space="preserve"> </w:t>
-        </w:r>
-        <w:r>
-          <w:rPr>
-            <w:rStyle w:val="Lienhypertexte"/>
-          </w:rPr>
-          <w:t>de plusieurs tailles d’écran</w:t>
+          <w:t>Gestion de plusieurs tailles d’écran</w:t>
         </w:r>
       </w:hyperlink>
     </w:p>
@@ -1307,13 +1264,35 @@
           <w:rPr>
             <w:rStyle w:val="Lienhypertexte"/>
           </w:rPr>
+          <w:t>Gestion du clavier sous Android</w:t>
+        </w:r>
+      </w:hyperlink>
+    </w:p>
+    <w:p>
+      <w:hyperlink r:id="rId16" w:history="1">
+        <w:r>
+          <w:rPr>
+            <w:rStyle w:val="Lienhypertexte"/>
+          </w:rPr>
+          <w:t>Utilisation des radios boutons</w:t>
+        </w:r>
+      </w:hyperlink>
+      <w:bookmarkStart w:id="0" w:name="_GoBack"/>
+      <w:bookmarkEnd w:id="0"/>
+    </w:p>
+    <w:p>
+      <w:hyperlink r:id="rId17" w:history="1">
+        <w:r>
+          <w:rPr>
+            <w:rStyle w:val="Lienhypertexte"/>
+          </w:rPr>
           <w:t>Répertoire Git</w:t>
         </w:r>
       </w:hyperlink>
     </w:p>
     <w:sectPr>
-      <w:headerReference w:type="default" r:id="rId16"/>
-      <w:footerReference w:type="default" r:id="rId17"/>
+      <w:headerReference w:type="default" r:id="rId18"/>
+      <w:footerReference w:type="default" r:id="rId19"/>
       <w:pgSz w:w="11906" w:h="16838"/>
       <w:pgMar w:top="1417" w:right="1417" w:bottom="1417" w:left="1417" w:header="708" w:footer="708" w:gutter="0"/>
       <w:cols w:space="708"/>
@@ -1352,6 +1331,7 @@
         <w:docPartUnique/>
       </w:docPartObj>
     </w:sdtPr>
+    <w:sdtEndPr/>
     <w:sdtContent>
       <w:sdt>
         <w:sdtPr>
@@ -1361,6 +1341,7 @@
             <w:docPartUnique/>
           </w:docPartObj>
         </w:sdtPr>
+        <w:sdtEndPr/>
         <w:sdtContent>
           <w:p>
             <w:pPr>

</xml_diff>

<commit_message>
Change the location of the EditText for First and Last Name + Update report
</commit_message>
<xml_diff>
--- a/Documents/CR.docx
+++ b/Documents/CR.docx
@@ -78,8 +78,8 @@
             <wp:positionV relativeFrom="paragraph">
               <wp:posOffset>270510</wp:posOffset>
             </wp:positionV>
-            <wp:extent cx="2923982" cy="4680000"/>
-            <wp:effectExtent l="0" t="0" r="0" b="6350"/>
+            <wp:extent cx="2520000" cy="4033404"/>
+            <wp:effectExtent l="0" t="0" r="0" b="5715"/>
             <wp:wrapSquare wrapText="bothSides"/>
             <wp:docPr id="2" name="Image 2"/>
             <wp:cNvGraphicFramePr>
@@ -110,7 +110,7 @@
                   <pic:spPr bwMode="auto">
                     <a:xfrm>
                       <a:off x="0" y="0"/>
-                      <a:ext cx="2923982" cy="4680000"/>
+                      <a:ext cx="2520000" cy="4033404"/>
                     </a:xfrm>
                     <a:prstGeom prst="rect">
                       <a:avLst/>
@@ -255,6 +255,7 @@
     <w:p>
       <w:pPr>
         <w:keepNext/>
+        <w:jc w:val="center"/>
       </w:pPr>
       <w:r>
         <w:pict>
@@ -277,15 +278,73 @@
             <v:path o:extrusionok="f" gradientshapeok="t" o:connecttype="rect"/>
             <o:lock v:ext="edit" aspectratio="t"/>
           </v:shapetype>
-          <v:shape id="_x0000_i1025" type="#_x0000_t75" style="width:230.55pt;height:368.75pt">
+          <v:shape id="_x0000_i1025" type="#_x0000_t75" style="width:198.55pt;height:317.8pt">
             <v:imagedata r:id="rId8" o:title="Layout_V2"/>
           </v:shape>
         </w:pict>
       </w:r>
+      <w:r>
+        <w:tab/>
+      </w:r>
+      <w:r>
+        <w:rPr>
+          <w:noProof/>
+          <w:lang w:eastAsia="fr-FR"/>
+        </w:rPr>
+        <w:drawing>
+          <wp:inline distT="0" distB="0" distL="0" distR="0" wp14:anchorId="2EAF0E69" wp14:editId="0CC893DC">
+            <wp:extent cx="2520000" cy="4033671"/>
+            <wp:effectExtent l="0" t="0" r="0" b="5080"/>
+            <wp:docPr id="6" name="Image 6"/>
+            <wp:cNvGraphicFramePr>
+              <a:graphicFrameLocks xmlns:a="http://schemas.openxmlformats.org/drawingml/2006/main" noChangeAspect="1"/>
+            </wp:cNvGraphicFramePr>
+            <a:graphic xmlns:a="http://schemas.openxmlformats.org/drawingml/2006/main">
+              <a:graphicData uri="http://schemas.openxmlformats.org/drawingml/2006/picture">
+                <pic:pic xmlns:pic="http://schemas.openxmlformats.org/drawingml/2006/picture">
+                  <pic:nvPicPr>
+                    <pic:cNvPr id="0" name="Picture 2"/>
+                    <pic:cNvPicPr>
+                      <a:picLocks noChangeAspect="1" noChangeArrowheads="1"/>
+                    </pic:cNvPicPr>
+                  </pic:nvPicPr>
+                  <pic:blipFill>
+                    <a:blip r:embed="rId9" cstate="print">
+                      <a:extLst>
+                        <a:ext uri="{28A0092B-C50C-407E-A947-70E740481C1C}">
+                          <a14:useLocalDpi xmlns:a14="http://schemas.microsoft.com/office/drawing/2010/main" val="0"/>
+                        </a:ext>
+                      </a:extLst>
+                    </a:blip>
+                    <a:srcRect/>
+                    <a:stretch>
+                      <a:fillRect/>
+                    </a:stretch>
+                  </pic:blipFill>
+                  <pic:spPr bwMode="auto">
+                    <a:xfrm>
+                      <a:off x="0" y="0"/>
+                      <a:ext cx="2520000" cy="4033671"/>
+                    </a:xfrm>
+                    <a:prstGeom prst="rect">
+                      <a:avLst/>
+                    </a:prstGeom>
+                    <a:noFill/>
+                    <a:ln>
+                      <a:noFill/>
+                    </a:ln>
+                  </pic:spPr>
+                </pic:pic>
+              </a:graphicData>
+            </a:graphic>
+          </wp:inline>
+        </w:drawing>
+      </w:r>
     </w:p>
     <w:p>
       <w:pPr>
         <w:pStyle w:val="Lgende"/>
+        <w:jc w:val="left"/>
       </w:pPr>
       <w:r>
         <w:t xml:space="preserve">Figure </w:t>
@@ -299,12 +358,85 @@
         </w:r>
       </w:fldSimple>
       <w:r>
-        <w:t xml:space="preserve"> : Deuxième version de l’agencement de l'application.</w:t>
-      </w:r>
+        <w:t xml:space="preserve"> : Deu</w:t>
+      </w:r>
+      <w:r>
+        <w:t>xième version de l’agencement.</w:t>
+      </w:r>
+      <w:r>
+        <w:tab/>
+      </w:r>
+      <w:r>
+        <w:t>.</w:t>
+      </w:r>
+      <w:r>
+        <w:tab/>
+      </w:r>
+      <w:r>
+        <w:tab/>
+      </w:r>
+      <w:r>
+        <w:t xml:space="preserve">Figure </w:t>
+      </w:r>
+      <w:r>
+        <w:fldChar w:fldCharType="begin"/>
+      </w:r>
+      <w:r>
+        <w:instrText xml:space="preserve"> SEQ Figure \* ARABIC </w:instrText>
+      </w:r>
+      <w:r>
+        <w:fldChar w:fldCharType="separate"/>
+      </w:r>
+      <w:r>
+        <w:rPr>
+          <w:noProof/>
+        </w:rPr>
+        <w:t>3</w:t>
+      </w:r>
+      <w:r>
+        <w:fldChar w:fldCharType="end"/>
+      </w:r>
+      <w:r>
+        <w:t xml:space="preserve"> : </w:t>
+      </w:r>
+      <w:r>
+        <w:t>Dernière</w:t>
+      </w:r>
+      <w:r>
+        <w:t xml:space="preserve"> version de l’agencement</w:t>
+      </w:r>
+      <w:r>
+        <w:t>.</w:t>
+      </w:r>
+    </w:p>
+    <w:p>
+      <w:pPr>
+        <w:pStyle w:val="Lgende"/>
+      </w:pPr>
     </w:p>
     <w:p>
       <w:r>
         <w:t>Par la suite, la taille des différents éléments composants dépendra de l’appareil sur lequel sera lancée notre application. Nous avons aussi prévu la mise à jour des textes, selon la langue utilisée par la tablette.</w:t>
+      </w:r>
+    </w:p>
+    <w:p>
+      <w:r>
+        <w:t>Etant donné que notre application doit aussi permettre l’ajout de nouvelles photos dans la base de données de visages</w:t>
+      </w:r>
+      <w:r>
+        <w:t xml:space="preserve"> (</w:t>
+      </w:r>
+      <w:r>
+        <w:rPr>
+          <w:i/>
+        </w:rPr>
+        <w:t>Figure 3)</w:t>
+      </w:r>
+      <w:r>
+        <w:t xml:space="preserve">, nous avons ajouté une zone de sélection. Cela permet à l’utilisateur de choisir si la photo qu’il enverra devra lancer la procédure de reconnaissance de visage, ou bien celle d’ajout </w:t>
+      </w:r>
+      <w:r>
+        <w:t>d’un visage dans la base.</w:t>
       </w:r>
     </w:p>
     <w:p>
@@ -364,6 +496,7 @@
           <w:noProof/>
           <w:lang w:eastAsia="fr-FR"/>
         </w:rPr>
+        <w:lastRenderedPageBreak/>
         <w:drawing>
           <wp:inline distT="0" distB="0" distL="0" distR="0" wp14:anchorId="0CB7FCBC" wp14:editId="7344113B">
             <wp:extent cx="5115639" cy="905001"/>
@@ -380,7 +513,7 @@
                     <pic:cNvPicPr/>
                   </pic:nvPicPr>
                   <pic:blipFill>
-                    <a:blip r:embed="rId9"/>
+                    <a:blip r:embed="rId10"/>
                     <a:stretch>
                       <a:fillRect/>
                     </a:stretch>
@@ -406,7 +539,6 @@
         <w:pStyle w:val="Titre2"/>
       </w:pPr>
       <w:r>
-        <w:lastRenderedPageBreak/>
         <w:t>Développement de l’interface graphique</w:t>
       </w:r>
     </w:p>
@@ -635,7 +767,7 @@
                     <pic:cNvPicPr/>
                   </pic:nvPicPr>
                   <pic:blipFill>
-                    <a:blip r:embed="rId10"/>
+                    <a:blip r:embed="rId11"/>
                     <a:stretch>
                       <a:fillRect/>
                     </a:stretch>
@@ -668,7 +800,7 @@
           <w:rPr>
             <w:noProof/>
           </w:rPr>
-          <w:t>3</w:t>
+          <w:t>4</w:t>
         </w:r>
       </w:fldSimple>
       <w:r>
@@ -709,7 +841,7 @@
                     <pic:cNvPicPr/>
                   </pic:nvPicPr>
                   <pic:blipFill>
-                    <a:blip r:embed="rId11"/>
+                    <a:blip r:embed="rId12"/>
                     <a:stretch>
                       <a:fillRect/>
                     </a:stretch>
@@ -742,7 +874,7 @@
           <w:rPr>
             <w:noProof/>
           </w:rPr>
-          <w:t>4</w:t>
+          <w:t>5</w:t>
         </w:r>
       </w:fldSimple>
       <w:r>
@@ -780,7 +912,7 @@
                     <pic:cNvPicPr/>
                   </pic:nvPicPr>
                   <pic:blipFill>
-                    <a:blip r:embed="rId12"/>
+                    <a:blip r:embed="rId13"/>
                     <a:stretch>
                       <a:fillRect/>
                     </a:stretch>
@@ -816,7 +948,7 @@
           <w:rPr>
             <w:noProof/>
           </w:rPr>
-          <w:t>5</w:t>
+          <w:t>6</w:t>
         </w:r>
       </w:fldSimple>
       <w:r>
@@ -855,302 +987,91 @@
     </w:p>
     <w:p>
       <w:pPr>
-        <w:pStyle w:val="Sansinterligne"/>
-      </w:pPr>
-      <w:r>
-        <w:t xml:space="preserve">                    </w:t>
+        <w:keepNext/>
+        <w:spacing w:before="100" w:beforeAutospacing="1" w:after="100" w:afterAutospacing="1"/>
+      </w:pPr>
+      <w:r>
+        <w:lastRenderedPageBreak/>
+        <w:drawing>
+          <wp:inline distT="0" distB="0" distL="0" distR="0" wp14:anchorId="0B1FA786" wp14:editId="586A7DCB">
+            <wp:extent cx="2381582" cy="809738"/>
+            <wp:effectExtent l="0" t="0" r="0" b="9525"/>
+            <wp:docPr id="7" name="Image 7"/>
+            <wp:cNvGraphicFramePr>
+              <a:graphicFrameLocks xmlns:a="http://schemas.openxmlformats.org/drawingml/2006/main" noChangeAspect="1"/>
+            </wp:cNvGraphicFramePr>
+            <a:graphic xmlns:a="http://schemas.openxmlformats.org/drawingml/2006/main">
+              <a:graphicData uri="http://schemas.openxmlformats.org/drawingml/2006/picture">
+                <pic:pic xmlns:pic="http://schemas.openxmlformats.org/drawingml/2006/picture">
+                  <pic:nvPicPr>
+                    <pic:cNvPr id="1" name=""/>
+                    <pic:cNvPicPr/>
+                  </pic:nvPicPr>
+                  <pic:blipFill>
+                    <a:blip r:embed="rId14"/>
+                    <a:stretch>
+                      <a:fillRect/>
+                    </a:stretch>
+                  </pic:blipFill>
+                  <pic:spPr>
+                    <a:xfrm>
+                      <a:off x="0" y="0"/>
+                      <a:ext cx="2381582" cy="809738"/>
+                    </a:xfrm>
+                    <a:prstGeom prst="rect">
+                      <a:avLst/>
+                    </a:prstGeom>
+                  </pic:spPr>
+                </pic:pic>
+              </a:graphicData>
+            </a:graphic>
+          </wp:inline>
+        </w:drawing>
+      </w:r>
+    </w:p>
+    <w:p>
+      <w:pPr>
+        <w:pStyle w:val="Lgende"/>
+      </w:pPr>
+      <w:r>
+        <w:t xml:space="preserve">Figure </w:t>
+      </w:r>
+      <w:fldSimple w:instr=" SEQ Figure \* ARABIC ">
+        <w:r>
+          <w:rPr>
+            <w:noProof/>
+          </w:rPr>
+          <w:t>7</w:t>
+        </w:r>
+      </w:fldSimple>
+      <w:r>
+        <w:t xml:space="preserve"> : Propriétés du </w:t>
       </w:r>
       <w:proofErr w:type="spellStart"/>
-      <w:proofErr w:type="gramStart"/>
       <w:r>
         <w:rPr>
-          <w:color w:val="7030A0"/>
-        </w:rPr>
-        <w:t>android</w:t>
-      </w:r>
-      <w:r>
-        <w:rPr>
-          <w:color w:val="0070C0"/>
-        </w:rPr>
-        <w:t>:</w:t>
-      </w:r>
-      <w:proofErr w:type="gramEnd"/>
-      <w:r>
-        <w:rPr>
-          <w:color w:val="0070C0"/>
-        </w:rPr>
-        <w:t>inputType</w:t>
-      </w:r>
-      <w:proofErr w:type="spellEnd"/>
-      <w:r>
-        <w:rPr>
-          <w:color w:val="0070C0"/>
-        </w:rPr>
-        <w:t>=</w:t>
-      </w:r>
-      <w:r>
-        <w:rPr>
-          <w:color w:val="00B050"/>
-        </w:rPr>
-        <w:t>"</w:t>
-      </w:r>
-      <w:proofErr w:type="spellStart"/>
-      <w:r>
-        <w:rPr>
-          <w:color w:val="00B050"/>
-        </w:rPr>
-        <w:t>number</w:t>
-      </w:r>
-      <w:proofErr w:type="spellEnd"/>
-      <w:r>
-        <w:rPr>
-          <w:color w:val="00B050"/>
-        </w:rPr>
-        <w:t>"</w:t>
-      </w:r>
-      <w:r>
-        <w:tab/>
-      </w:r>
-      <w:r>
-        <w:tab/>
-      </w:r>
-      <w:r>
-        <w:rPr>
-          <w:color w:val="000000" w:themeColor="text1"/>
-        </w:rPr>
-        <w:t>//</w:t>
-      </w:r>
-      <w:proofErr w:type="spellStart"/>
-      <w:r>
-        <w:rPr>
-          <w:color w:val="000000" w:themeColor="text1"/>
+          <w:i w:val="0"/>
         </w:rPr>
         <w:t>EditText</w:t>
       </w:r>
       <w:proofErr w:type="spellEnd"/>
       <w:r>
         <w:rPr>
-          <w:color w:val="000000" w:themeColor="text1"/>
+          <w:i w:val="0"/>
         </w:rPr>
-        <w:t xml:space="preserve"> de type nombre</w:t>
-      </w:r>
-    </w:p>
-    <w:p>
-      <w:pPr>
-        <w:pStyle w:val="Sansinterligne"/>
-        <w:rPr>
-          <w:color w:val="00B050"/>
-        </w:rPr>
-      </w:pPr>
-      <w:r>
-        <w:t xml:space="preserve">                    </w:t>
-      </w:r>
-      <w:proofErr w:type="spellStart"/>
-      <w:proofErr w:type="gramStart"/>
-      <w:r>
-        <w:rPr>
-          <w:color w:val="7030A0"/>
-        </w:rPr>
-        <w:t>android</w:t>
-      </w:r>
-      <w:r>
-        <w:rPr>
-          <w:color w:val="0070C0"/>
-        </w:rPr>
-        <w:t>:</w:t>
-      </w:r>
-      <w:proofErr w:type="gramEnd"/>
-      <w:r>
-        <w:rPr>
-          <w:color w:val="0070C0"/>
-        </w:rPr>
-        <w:t>maxLength</w:t>
-      </w:r>
-      <w:proofErr w:type="spellEnd"/>
-      <w:r>
-        <w:rPr>
-          <w:color w:val="0070C0"/>
-        </w:rPr>
-        <w:t>=</w:t>
-      </w:r>
-      <w:r>
-        <w:rPr>
-          <w:color w:val="00B050"/>
-        </w:rPr>
-        <w:t>"3"</w:t>
-      </w:r>
-      <w:r>
-        <w:tab/>
-      </w:r>
-      <w:r>
-        <w:tab/>
-      </w:r>
-      <w:r>
-        <w:tab/>
-      </w:r>
-      <w:r>
-        <w:rPr>
-          <w:color w:val="000000" w:themeColor="text1"/>
-        </w:rPr>
-        <w:t>//Taille maximale = 3 chiffres</w:t>
-      </w:r>
-    </w:p>
-    <w:p>
-      <w:pPr>
-        <w:pStyle w:val="Sansinterligne"/>
-      </w:pPr>
-      <w:r>
-        <w:t xml:space="preserve">                    </w:t>
-      </w:r>
-      <w:proofErr w:type="spellStart"/>
-      <w:proofErr w:type="gramStart"/>
-      <w:r>
-        <w:rPr>
-          <w:color w:val="7030A0"/>
-        </w:rPr>
-        <w:t>android</w:t>
-      </w:r>
-      <w:r>
-        <w:rPr>
-          <w:color w:val="0070C0"/>
-        </w:rPr>
-        <w:t>:</w:t>
-      </w:r>
-      <w:proofErr w:type="gramEnd"/>
-      <w:r>
-        <w:rPr>
-          <w:color w:val="0070C0"/>
-        </w:rPr>
-        <w:t>numeric</w:t>
-      </w:r>
-      <w:proofErr w:type="spellEnd"/>
-      <w:r>
-        <w:rPr>
-          <w:color w:val="0070C0"/>
-        </w:rPr>
-        <w:t>=</w:t>
-      </w:r>
-      <w:r>
-        <w:rPr>
-          <w:color w:val="00B050"/>
-        </w:rPr>
-        <w:t>"</w:t>
-      </w:r>
-      <w:proofErr w:type="spellStart"/>
-      <w:r>
-        <w:rPr>
-          <w:color w:val="00B050"/>
-        </w:rPr>
-        <w:t>integer</w:t>
-      </w:r>
-      <w:proofErr w:type="spellEnd"/>
-      <w:r>
-        <w:rPr>
-          <w:color w:val="00B050"/>
-        </w:rPr>
-        <w:t>"</w:t>
-      </w:r>
-      <w:r>
-        <w:rPr>
-          <w:color w:val="00B050"/>
-        </w:rPr>
-        <w:tab/>
-      </w:r>
-      <w:r>
-        <w:tab/>
-      </w:r>
-      <w:r>
-        <w:tab/>
-      </w:r>
-      <w:r>
-        <w:rPr>
-          <w:color w:val="000000" w:themeColor="text1"/>
-        </w:rPr>
-        <w:t>//Seul le type entier est accepté</w:t>
-      </w:r>
-    </w:p>
-    <w:p>
-      <w:pPr>
-        <w:pStyle w:val="Sansinterligne"/>
-        <w:rPr>
-          <w:color w:val="000000" w:themeColor="text1"/>
-        </w:rPr>
-      </w:pPr>
-      <w:r>
-        <w:t xml:space="preserve">                    </w:t>
-      </w:r>
-      <w:proofErr w:type="spellStart"/>
-      <w:proofErr w:type="gramStart"/>
-      <w:r>
-        <w:rPr>
-          <w:color w:val="7030A0"/>
-        </w:rPr>
-        <w:t>android</w:t>
-      </w:r>
-      <w:r>
-        <w:rPr>
-          <w:color w:val="0070C0"/>
-        </w:rPr>
-        <w:t>:</w:t>
-      </w:r>
-      <w:proofErr w:type="gramEnd"/>
-      <w:r>
-        <w:rPr>
-          <w:color w:val="0070C0"/>
-        </w:rPr>
-        <w:t>imeOptions</w:t>
-      </w:r>
-      <w:proofErr w:type="spellEnd"/>
-      <w:r>
-        <w:rPr>
-          <w:color w:val="0070C0"/>
-        </w:rPr>
-        <w:t>=</w:t>
-      </w:r>
-      <w:r>
-        <w:rPr>
-          <w:color w:val="00B050"/>
-        </w:rPr>
-        <w:t>"</w:t>
-      </w:r>
-      <w:proofErr w:type="spellStart"/>
-      <w:r>
-        <w:rPr>
-          <w:color w:val="00B050"/>
-        </w:rPr>
-        <w:t>actionNext</w:t>
-      </w:r>
-      <w:proofErr w:type="spellEnd"/>
-      <w:r>
-        <w:rPr>
-          <w:color w:val="00B050"/>
-        </w:rPr>
-        <w:t>"</w:t>
-      </w:r>
-      <w:r>
-        <w:tab/>
-      </w:r>
-      <w:r>
-        <w:tab/>
-      </w:r>
-      <w:r>
-        <w:rPr>
-          <w:color w:val="000000" w:themeColor="text1"/>
-        </w:rPr>
-        <w:t>//Bouton « suivant » affiché</w:t>
-      </w:r>
-    </w:p>
-    <w:p>
-      <w:r>
-        <w:br w:type="page"/>
-      </w:r>
+        <w:t xml:space="preserve"> </w:t>
+      </w:r>
+      <w:r>
+        <w:t>pour l'adresse IP.</w:t>
+      </w:r>
+      <w:bookmarkStart w:id="0" w:name="_GoBack"/>
+      <w:bookmarkEnd w:id="0"/>
     </w:p>
     <w:p>
       <w:pPr>
         <w:pStyle w:val="Titre2"/>
       </w:pPr>
       <w:r>
-        <w:lastRenderedPageBreak/>
         <w:t>Développement des fonctionnalités</w:t>
       </w:r>
     </w:p>
@@ -1228,7 +1149,7 @@
       </w:r>
     </w:p>
     <w:p>
-      <w:hyperlink r:id="rId13" w:history="1">
+      <w:hyperlink r:id="rId15" w:history="1">
         <w:r>
           <w:rPr>
             <w:rStyle w:val="Lienhypertexte"/>
@@ -1238,7 +1159,7 @@
       </w:hyperlink>
     </w:p>
     <w:p>
-      <w:hyperlink r:id="rId14" w:anchor="Saving_Dynamic_State" w:history="1">
+      <w:hyperlink r:id="rId16" w:anchor="Saving_Dynamic_State" w:history="1">
         <w:r>
           <w:rPr>
             <w:rStyle w:val="Lienhypertexte"/>
@@ -1259,7 +1180,7 @@
       </w:r>
     </w:p>
     <w:p>
-      <w:hyperlink r:id="rId15" w:history="1">
+      <w:hyperlink r:id="rId17" w:history="1">
         <w:r>
           <w:rPr>
             <w:rStyle w:val="Lienhypertexte"/>
@@ -1269,7 +1190,7 @@
       </w:hyperlink>
     </w:p>
     <w:p>
-      <w:hyperlink r:id="rId16" w:history="1">
+      <w:hyperlink r:id="rId18" w:history="1">
         <w:r>
           <w:rPr>
             <w:rStyle w:val="Lienhypertexte"/>
@@ -1277,11 +1198,9 @@
           <w:t>Utilisation des radios boutons</w:t>
         </w:r>
       </w:hyperlink>
-      <w:bookmarkStart w:id="0" w:name="_GoBack"/>
-      <w:bookmarkEnd w:id="0"/>
-    </w:p>
-    <w:p>
-      <w:hyperlink r:id="rId17" w:history="1">
+    </w:p>
+    <w:p>
+      <w:hyperlink r:id="rId19" w:history="1">
         <w:r>
           <w:rPr>
             <w:rStyle w:val="Lienhypertexte"/>
@@ -1291,8 +1210,8 @@
       </w:hyperlink>
     </w:p>
     <w:sectPr>
-      <w:headerReference w:type="default" r:id="rId18"/>
-      <w:footerReference w:type="default" r:id="rId19"/>
+      <w:headerReference w:type="default" r:id="rId20"/>
+      <w:footerReference w:type="default" r:id="rId21"/>
       <w:pgSz w:w="11906" w:h="16838"/>
       <w:pgMar w:top="1417" w:right="1417" w:bottom="1417" w:left="1417" w:header="708" w:footer="708" w:gutter="0"/>
       <w:cols w:space="708"/>

</xml_diff>

<commit_message>
Change the picture's name is "adding  a new face" is selected
</commit_message>
<xml_diff>
--- a/Documents/CR.docx
+++ b/Documents/CR.docx
@@ -140,14 +140,27 @@
       <w:r>
         <w:t xml:space="preserve">Figure </w:t>
       </w:r>
-      <w:fldSimple w:instr=" SEQ Figure \* ARABIC ">
-        <w:r>
-          <w:rPr>
-            <w:noProof/>
-          </w:rPr>
-          <w:t>1</w:t>
-        </w:r>
-      </w:fldSimple>
+      <w:r>
+        <w:fldChar w:fldCharType="begin"/>
+      </w:r>
+      <w:r>
+        <w:instrText xml:space="preserve"> SEQ Figure \* ARABIC </w:instrText>
+      </w:r>
+      <w:r>
+        <w:fldChar w:fldCharType="separate"/>
+      </w:r>
+      <w:r>
+        <w:rPr>
+          <w:noProof/>
+        </w:rPr>
+        <w:t>1</w:t>
+      </w:r>
+      <w:r>
+        <w:rPr>
+          <w:noProof/>
+        </w:rPr>
+        <w:fldChar w:fldCharType="end"/>
+      </w:r>
       <w:r>
         <w:t xml:space="preserve"> : Première version de l'agencement de l'application</w:t>
       </w:r>
@@ -349,58 +362,58 @@
       <w:r>
         <w:t xml:space="preserve">Figure </w:t>
       </w:r>
+      <w:r>
+        <w:fldChar w:fldCharType="begin"/>
+      </w:r>
+      <w:r>
+        <w:instrText xml:space="preserve"> SEQ Figure \* ARABIC </w:instrText>
+      </w:r>
+      <w:r>
+        <w:fldChar w:fldCharType="separate"/>
+      </w:r>
+      <w:r>
+        <w:rPr>
+          <w:noProof/>
+        </w:rPr>
+        <w:t>2</w:t>
+      </w:r>
+      <w:r>
+        <w:rPr>
+          <w:noProof/>
+        </w:rPr>
+        <w:fldChar w:fldCharType="end"/>
+      </w:r>
+      <w:r>
+        <w:t xml:space="preserve"> : Deu</w:t>
+      </w:r>
+      <w:r>
+        <w:t>xième version de l’agencement.</w:t>
+      </w:r>
+      <w:r>
+        <w:tab/>
+      </w:r>
+      <w:r>
+        <w:t>.</w:t>
+      </w:r>
+      <w:r>
+        <w:tab/>
+      </w:r>
+      <w:r>
+        <w:tab/>
+      </w:r>
+      <w:r>
+        <w:t xml:space="preserve">Figure </w:t>
+      </w:r>
       <w:fldSimple w:instr=" SEQ Figure \* ARABIC ">
         <w:r>
           <w:rPr>
             <w:noProof/>
           </w:rPr>
-          <w:t>2</w:t>
+          <w:t>3</w:t>
         </w:r>
       </w:fldSimple>
       <w:r>
-        <w:t xml:space="preserve"> : Deu</w:t>
-      </w:r>
-      <w:r>
-        <w:t>xième version de l’agencement.</w:t>
-      </w:r>
-      <w:r>
-        <w:tab/>
-      </w:r>
-      <w:r>
-        <w:t>.</w:t>
-      </w:r>
-      <w:r>
-        <w:tab/>
-      </w:r>
-      <w:r>
-        <w:tab/>
-      </w:r>
-      <w:r>
-        <w:t xml:space="preserve">Figure </w:t>
-      </w:r>
-      <w:r>
-        <w:fldChar w:fldCharType="begin"/>
-      </w:r>
-      <w:r>
-        <w:instrText xml:space="preserve"> SEQ Figure \* ARABIC </w:instrText>
-      </w:r>
-      <w:r>
-        <w:fldChar w:fldCharType="separate"/>
-      </w:r>
-      <w:r>
-        <w:rPr>
-          <w:noProof/>
-        </w:rPr>
-        <w:t>3</w:t>
-      </w:r>
-      <w:r>
-        <w:fldChar w:fldCharType="end"/>
-      </w:r>
-      <w:r>
-        <w:t xml:space="preserve"> : </w:t>
-      </w:r>
-      <w:r>
-        <w:t>Dernière</w:t>
+        <w:t xml:space="preserve"> : Dernière</w:t>
       </w:r>
       <w:r>
         <w:t xml:space="preserve"> version de l’agencement</w:t>
@@ -795,14 +808,27 @@
       <w:r>
         <w:t xml:space="preserve">Figure </w:t>
       </w:r>
-      <w:fldSimple w:instr=" SEQ Figure \* ARABIC ">
-        <w:r>
-          <w:rPr>
-            <w:noProof/>
-          </w:rPr>
-          <w:t>4</w:t>
-        </w:r>
-      </w:fldSimple>
+      <w:r>
+        <w:fldChar w:fldCharType="begin"/>
+      </w:r>
+      <w:r>
+        <w:instrText xml:space="preserve"> SEQ Figure \* ARABIC </w:instrText>
+      </w:r>
+      <w:r>
+        <w:fldChar w:fldCharType="separate"/>
+      </w:r>
+      <w:r>
+        <w:rPr>
+          <w:noProof/>
+        </w:rPr>
+        <w:t>4</w:t>
+      </w:r>
+      <w:r>
+        <w:rPr>
+          <w:noProof/>
+        </w:rPr>
+        <w:fldChar w:fldCharType="end"/>
+      </w:r>
       <w:r>
         <w:t xml:space="preserve"> : Exemple </w:t>
       </w:r>
@@ -869,14 +895,27 @@
       <w:r>
         <w:t xml:space="preserve">Figure </w:t>
       </w:r>
-      <w:fldSimple w:instr=" SEQ Figure \* ARABIC ">
-        <w:r>
-          <w:rPr>
-            <w:noProof/>
-          </w:rPr>
-          <w:t>5</w:t>
-        </w:r>
-      </w:fldSimple>
+      <w:r>
+        <w:fldChar w:fldCharType="begin"/>
+      </w:r>
+      <w:r>
+        <w:instrText xml:space="preserve"> SEQ Figure \* ARABIC </w:instrText>
+      </w:r>
+      <w:r>
+        <w:fldChar w:fldCharType="separate"/>
+      </w:r>
+      <w:r>
+        <w:rPr>
+          <w:noProof/>
+        </w:rPr>
+        <w:t>5</w:t>
+      </w:r>
+      <w:r>
+        <w:rPr>
+          <w:noProof/>
+        </w:rPr>
+        <w:fldChar w:fldCharType="end"/>
+      </w:r>
       <w:r>
         <w:t xml:space="preserve"> : Exemple de définition dans le fichier </w:t>
       </w:r>
@@ -943,14 +982,27 @@
       <w:r>
         <w:t xml:space="preserve">Figure </w:t>
       </w:r>
-      <w:fldSimple w:instr=" SEQ Figure \* ARABIC ">
-        <w:r>
-          <w:rPr>
-            <w:noProof/>
-          </w:rPr>
-          <w:t>6</w:t>
-        </w:r>
-      </w:fldSimple>
+      <w:r>
+        <w:fldChar w:fldCharType="begin"/>
+      </w:r>
+      <w:r>
+        <w:instrText xml:space="preserve"> SEQ Figure \* ARABIC </w:instrText>
+      </w:r>
+      <w:r>
+        <w:fldChar w:fldCharType="separate"/>
+      </w:r>
+      <w:r>
+        <w:rPr>
+          <w:noProof/>
+        </w:rPr>
+        <w:t>6</w:t>
+      </w:r>
+      <w:r>
+        <w:rPr>
+          <w:noProof/>
+        </w:rPr>
+        <w:fldChar w:fldCharType="end"/>
+      </w:r>
       <w:r>
         <w:t xml:space="preserve"> : Exemple de définition dans le</w:t>
       </w:r>
@@ -991,6 +1043,10 @@
         <w:spacing w:before="100" w:beforeAutospacing="1" w:after="100" w:afterAutospacing="1"/>
       </w:pPr>
       <w:r>
+        <w:rPr>
+          <w:noProof/>
+          <w:lang w:eastAsia="fr-FR"/>
+        </w:rPr>
         <w:lastRenderedPageBreak/>
         <w:drawing>
           <wp:inline distT="0" distB="0" distL="0" distR="0" wp14:anchorId="0B1FA786" wp14:editId="586A7DCB">
@@ -1036,14 +1092,27 @@
       <w:r>
         <w:t xml:space="preserve">Figure </w:t>
       </w:r>
-      <w:fldSimple w:instr=" SEQ Figure \* ARABIC ">
-        <w:r>
-          <w:rPr>
-            <w:noProof/>
-          </w:rPr>
-          <w:t>7</w:t>
-        </w:r>
-      </w:fldSimple>
+      <w:r>
+        <w:fldChar w:fldCharType="begin"/>
+      </w:r>
+      <w:r>
+        <w:instrText xml:space="preserve"> SEQ Figure \* ARABIC </w:instrText>
+      </w:r>
+      <w:r>
+        <w:fldChar w:fldCharType="separate"/>
+      </w:r>
+      <w:r>
+        <w:rPr>
+          <w:noProof/>
+        </w:rPr>
+        <w:t>7</w:t>
+      </w:r>
+      <w:r>
+        <w:rPr>
+          <w:noProof/>
+        </w:rPr>
+        <w:fldChar w:fldCharType="end"/>
+      </w:r>
       <w:r>
         <w:t xml:space="preserve"> : Propriétés du </w:t>
       </w:r>
@@ -1064,81 +1133,153 @@
       <w:r>
         <w:t>pour l'adresse IP.</w:t>
       </w:r>
+    </w:p>
+    <w:p>
+      <w:pPr>
+        <w:pStyle w:val="Titre2"/>
+      </w:pPr>
+      <w:r>
+        <w:t>Développement des fonctionnalités</w:t>
+      </w:r>
+    </w:p>
+    <w:p>
+      <w:r>
+        <w:t xml:space="preserve">Nous avons créé une classe </w:t>
+      </w:r>
+      <w:proofErr w:type="spellStart"/>
+      <w:r>
+        <w:rPr>
+          <w:i/>
+        </w:rPr>
+        <w:t>ToolBox</w:t>
+      </w:r>
+      <w:proofErr w:type="spellEnd"/>
+      <w:r>
+        <w:t>, contenant des méthodes outils</w:t>
+      </w:r>
+      <w:r>
+        <w:t xml:space="preserve"> utilisées pour tester les données </w:t>
+      </w:r>
+      <w:r>
+        <w:t>renseignées par l’utilisateur.</w:t>
+      </w:r>
+      <w:r>
+        <w:t xml:space="preserve"> Par exemple, la méthode </w:t>
+      </w:r>
+      <w:proofErr w:type="spellStart"/>
+      <w:r>
+        <w:rPr>
+          <w:i/>
+        </w:rPr>
+        <w:t>checkIP</w:t>
+      </w:r>
+      <w:proofErr w:type="spellEnd"/>
+      <w:r>
+        <w:t xml:space="preserve"> </w:t>
+      </w:r>
+      <w:r>
+        <w:t xml:space="preserve">vérifie si les </w:t>
+      </w:r>
+      <w:r>
+        <w:t>quatre octets renseignés par l’utilisateur</w:t>
+      </w:r>
+      <w:r>
+        <w:t xml:space="preserve"> ont bien une valeur comprise entre 0 et 255</w:t>
+      </w:r>
+      <w:r>
+        <w:t xml:space="preserve">, et qu’aucun champ n’est laissé </w:t>
+      </w:r>
+      <w:proofErr w:type="spellStart"/>
+      <w:r>
+        <w:t>vide</w:t>
+      </w:r>
+      <w:proofErr w:type="spellEnd"/>
+      <w:r>
+        <w:t>.</w:t>
+      </w:r>
+      <w:r>
+        <w:t xml:space="preserve"> De même, nous vérifions que le </w:t>
+      </w:r>
+      <w:r>
+        <w:t>nom de fichier renseigné pour le fichier PHP correspondant au serveur ne contient pas de caractères spéciaux</w:t>
+      </w:r>
+      <w:r>
+        <w:t>.</w:t>
+      </w:r>
+    </w:p>
+    <w:p>
+      <w:r>
+        <w:t xml:space="preserve">Afin de conserver l’image lors de la rotation de l’écran, la méthode </w:t>
+      </w:r>
+      <w:proofErr w:type="spellStart"/>
+      <w:proofErr w:type="gramStart"/>
+      <w:r>
+        <w:rPr>
+          <w:i/>
+        </w:rPr>
+        <w:t>onSaveInstanceState</w:t>
+      </w:r>
+      <w:proofErr w:type="spellEnd"/>
+      <w:r>
+        <w:rPr>
+          <w:i/>
+        </w:rPr>
+        <w:t>(</w:t>
+      </w:r>
+      <w:proofErr w:type="gramEnd"/>
+      <w:r>
+        <w:rPr>
+          <w:i/>
+        </w:rPr>
+        <w:t>)</w:t>
+      </w:r>
+      <w:r>
+        <w:t xml:space="preserve"> enregistre dans le chemin où est stocké l’</w:t>
+      </w:r>
+      <w:r>
+        <w:t xml:space="preserve">image. Le chemin est ensuite récupéré et </w:t>
+      </w:r>
+      <w:r>
+        <w:t xml:space="preserve">l’image </w:t>
+      </w:r>
+      <w:r>
+        <w:t xml:space="preserve">affichée </w:t>
+      </w:r>
+      <w:r>
+        <w:t xml:space="preserve">grâce à la méthode </w:t>
+      </w:r>
+      <w:proofErr w:type="spellStart"/>
+      <w:proofErr w:type="gramStart"/>
+      <w:r>
+        <w:rPr>
+          <w:i/>
+        </w:rPr>
+        <w:t>onRestoreInstanceState</w:t>
+      </w:r>
+      <w:proofErr w:type="spellEnd"/>
+      <w:r>
+        <w:rPr>
+          <w:i/>
+        </w:rPr>
+        <w:t>(</w:t>
+      </w:r>
+      <w:proofErr w:type="gramEnd"/>
+      <w:r>
+        <w:rPr>
+          <w:i/>
+        </w:rPr>
+        <w:t>)</w:t>
+      </w:r>
+      <w:r>
+        <w:t>.</w:t>
+      </w:r>
+      <w:r>
+        <w:t xml:space="preserve"> </w:t>
+      </w:r>
+    </w:p>
+    <w:p>
       <w:bookmarkStart w:id="0" w:name="_GoBack"/>
       <w:bookmarkEnd w:id="0"/>
-    </w:p>
-    <w:p>
-      <w:pPr>
-        <w:pStyle w:val="Titre2"/>
-      </w:pPr>
-      <w:r>
-        <w:t>Développement des fonctionnalités</w:t>
-      </w:r>
-    </w:p>
-    <w:p>
-      <w:r>
-        <w:t xml:space="preserve">Nous avons créé une classe </w:t>
-      </w:r>
-      <w:proofErr w:type="spellStart"/>
-      <w:r>
-        <w:rPr>
-          <w:i/>
-        </w:rPr>
-        <w:t>ToolBox</w:t>
-      </w:r>
-      <w:proofErr w:type="spellEnd"/>
-      <w:r>
-        <w:t>, contenant des méthodes outils</w:t>
-      </w:r>
-      <w:r>
-        <w:t xml:space="preserve"> utilisées pour tester les données </w:t>
-      </w:r>
-      <w:r>
-        <w:t>renseignées par l’utilisateur.</w:t>
-      </w:r>
-      <w:r>
-        <w:t xml:space="preserve"> Par exemple, la méthode </w:t>
-      </w:r>
-      <w:proofErr w:type="spellStart"/>
-      <w:r>
-        <w:rPr>
-          <w:i/>
-        </w:rPr>
-        <w:t>checkIP</w:t>
-      </w:r>
-      <w:proofErr w:type="spellEnd"/>
-      <w:r>
-        <w:t xml:space="preserve"> </w:t>
-      </w:r>
-      <w:r>
-        <w:t xml:space="preserve">vérifie si les </w:t>
-      </w:r>
-      <w:r>
-        <w:t>quatre octets renseignés par l’utilisateur</w:t>
-      </w:r>
-      <w:r>
-        <w:t xml:space="preserve"> ont bien une valeur comprise entre 0 et 255</w:t>
-      </w:r>
-      <w:r>
-        <w:t xml:space="preserve">, et qu’aucun champ n’est laissé </w:t>
-      </w:r>
-      <w:proofErr w:type="spellStart"/>
-      <w:r>
-        <w:t>vide</w:t>
-      </w:r>
-      <w:proofErr w:type="spellEnd"/>
-      <w:r>
-        <w:t>.</w:t>
-      </w:r>
-      <w:r>
-        <w:t xml:space="preserve"> De même, nous vérifions que le </w:t>
-      </w:r>
-      <w:r>
-        <w:t>nom de fichier renseigné pour le fichier PHP correspondant au serveur ne contient pas de caractères spéciaux</w:t>
-      </w:r>
-      <w:r>
-        <w:t>.</w:t>
-      </w:r>
     </w:p>
     <w:p>
       <w:pPr>
@@ -1301,7 +1442,7 @@
                 <w:bCs/>
                 <w:noProof/>
               </w:rPr>
-              <w:t>4</w:t>
+              <w:t>3</w:t>
             </w:r>
             <w:r>
               <w:rPr>

</xml_diff>

<commit_message>
Hide some debug textView
</commit_message>
<xml_diff>
--- a/Documents/CR.docx
+++ b/Documents/CR.docx
@@ -140,27 +140,14 @@
       <w:r>
         <w:t xml:space="preserve">Figure </w:t>
       </w:r>
-      <w:r>
-        <w:fldChar w:fldCharType="begin"/>
-      </w:r>
-      <w:r>
-        <w:instrText xml:space="preserve"> SEQ Figure \* ARABIC </w:instrText>
-      </w:r>
-      <w:r>
-        <w:fldChar w:fldCharType="separate"/>
-      </w:r>
-      <w:r>
-        <w:rPr>
-          <w:noProof/>
-        </w:rPr>
-        <w:t>1</w:t>
-      </w:r>
-      <w:r>
-        <w:rPr>
-          <w:noProof/>
-        </w:rPr>
-        <w:fldChar w:fldCharType="end"/>
-      </w:r>
+      <w:fldSimple w:instr=" SEQ Figure \* ARABIC ">
+        <w:r>
+          <w:rPr>
+            <w:noProof/>
+          </w:rPr>
+          <w:t>1</w:t>
+        </w:r>
+      </w:fldSimple>
       <w:r>
         <w:t xml:space="preserve"> : Première version de l'agencement de l'application</w:t>
       </w:r>
@@ -291,7 +278,7 @@
             <v:path o:extrusionok="f" gradientshapeok="t" o:connecttype="rect"/>
             <o:lock v:ext="edit" aspectratio="t"/>
           </v:shapetype>
-          <v:shape id="_x0000_i1025" type="#_x0000_t75" style="width:198.55pt;height:317.8pt">
+          <v:shape id="_x0000_i1025" type="#_x0000_t75" style="width:198.75pt;height:318pt">
             <v:imagedata r:id="rId8" o:title="Layout_V2"/>
           </v:shape>
         </w:pict>
@@ -362,57 +349,57 @@
       <w:r>
         <w:t xml:space="preserve">Figure </w:t>
       </w:r>
-      <w:r>
-        <w:fldChar w:fldCharType="begin"/>
-      </w:r>
-      <w:r>
-        <w:instrText xml:space="preserve"> SEQ Figure \* ARABIC </w:instrText>
-      </w:r>
-      <w:r>
-        <w:fldChar w:fldCharType="separate"/>
-      </w:r>
-      <w:r>
-        <w:rPr>
-          <w:noProof/>
-        </w:rPr>
-        <w:t>2</w:t>
-      </w:r>
-      <w:r>
-        <w:rPr>
-          <w:noProof/>
-        </w:rPr>
-        <w:fldChar w:fldCharType="end"/>
-      </w:r>
-      <w:r>
-        <w:t xml:space="preserve"> : Deu</w:t>
-      </w:r>
-      <w:r>
-        <w:t>xième version de l’agencement.</w:t>
-      </w:r>
-      <w:r>
-        <w:tab/>
-      </w:r>
-      <w:r>
-        <w:t>.</w:t>
-      </w:r>
-      <w:r>
-        <w:tab/>
-      </w:r>
-      <w:r>
-        <w:tab/>
-      </w:r>
-      <w:r>
-        <w:t xml:space="preserve">Figure </w:t>
-      </w:r>
       <w:fldSimple w:instr=" SEQ Figure \* ARABIC ">
         <w:r>
           <w:rPr>
             <w:noProof/>
           </w:rPr>
-          <w:t>3</w:t>
+          <w:t>2</w:t>
         </w:r>
       </w:fldSimple>
       <w:r>
+        <w:t xml:space="preserve"> : Deu</w:t>
+      </w:r>
+      <w:r>
+        <w:t>xième version de l’agencement.</w:t>
+      </w:r>
+      <w:r>
+        <w:tab/>
+      </w:r>
+      <w:r>
+        <w:t>.</w:t>
+      </w:r>
+      <w:r>
+        <w:tab/>
+      </w:r>
+      <w:r>
+        <w:tab/>
+      </w:r>
+      <w:r>
+        <w:t xml:space="preserve">Figure </w:t>
+      </w:r>
+      <w:r>
+        <w:fldChar w:fldCharType="begin"/>
+      </w:r>
+      <w:r>
+        <w:instrText xml:space="preserve"> SEQ Figure \* ARABIC </w:instrText>
+      </w:r>
+      <w:r>
+        <w:fldChar w:fldCharType="separate"/>
+      </w:r>
+      <w:r>
+        <w:rPr>
+          <w:noProof/>
+        </w:rPr>
+        <w:t>3</w:t>
+      </w:r>
+      <w:r>
+        <w:rPr>
+          <w:noProof/>
+        </w:rPr>
+        <w:fldChar w:fldCharType="end"/>
+      </w:r>
+      <w:r>
         <w:t xml:space="preserve"> : Dernière</w:t>
       </w:r>
       <w:r>
@@ -451,6 +438,15 @@
       <w:r>
         <w:t>d’un visage dans la base.</w:t>
       </w:r>
+    </w:p>
+    <w:p>
+      <w:r>
+        <w:t>La version finale de l’application tablette ressemble donc à cela :</w:t>
+      </w:r>
+    </w:p>
+    <w:p>
+      <w:bookmarkStart w:id="0" w:name="_GoBack"/>
+      <w:bookmarkEnd w:id="0"/>
     </w:p>
     <w:p>
       <w:pPr>
@@ -808,27 +804,14 @@
       <w:r>
         <w:t xml:space="preserve">Figure </w:t>
       </w:r>
-      <w:r>
-        <w:fldChar w:fldCharType="begin"/>
-      </w:r>
-      <w:r>
-        <w:instrText xml:space="preserve"> SEQ Figure \* ARABIC </w:instrText>
-      </w:r>
-      <w:r>
-        <w:fldChar w:fldCharType="separate"/>
-      </w:r>
-      <w:r>
-        <w:rPr>
-          <w:noProof/>
-        </w:rPr>
-        <w:t>4</w:t>
-      </w:r>
-      <w:r>
-        <w:rPr>
-          <w:noProof/>
-        </w:rPr>
-        <w:fldChar w:fldCharType="end"/>
-      </w:r>
+      <w:fldSimple w:instr=" SEQ Figure \* ARABIC ">
+        <w:r>
+          <w:rPr>
+            <w:noProof/>
+          </w:rPr>
+          <w:t>4</w:t>
+        </w:r>
+      </w:fldSimple>
       <w:r>
         <w:t xml:space="preserve"> : Exemple </w:t>
       </w:r>
@@ -895,27 +878,14 @@
       <w:r>
         <w:t xml:space="preserve">Figure </w:t>
       </w:r>
-      <w:r>
-        <w:fldChar w:fldCharType="begin"/>
-      </w:r>
-      <w:r>
-        <w:instrText xml:space="preserve"> SEQ Figure \* ARABIC </w:instrText>
-      </w:r>
-      <w:r>
-        <w:fldChar w:fldCharType="separate"/>
-      </w:r>
-      <w:r>
-        <w:rPr>
-          <w:noProof/>
-        </w:rPr>
-        <w:t>5</w:t>
-      </w:r>
-      <w:r>
-        <w:rPr>
-          <w:noProof/>
-        </w:rPr>
-        <w:fldChar w:fldCharType="end"/>
-      </w:r>
+      <w:fldSimple w:instr=" SEQ Figure \* ARABIC ">
+        <w:r>
+          <w:rPr>
+            <w:noProof/>
+          </w:rPr>
+          <w:t>5</w:t>
+        </w:r>
+      </w:fldSimple>
       <w:r>
         <w:t xml:space="preserve"> : Exemple de définition dans le fichier </w:t>
       </w:r>
@@ -982,27 +952,14 @@
       <w:r>
         <w:t xml:space="preserve">Figure </w:t>
       </w:r>
-      <w:r>
-        <w:fldChar w:fldCharType="begin"/>
-      </w:r>
-      <w:r>
-        <w:instrText xml:space="preserve"> SEQ Figure \* ARABIC </w:instrText>
-      </w:r>
-      <w:r>
-        <w:fldChar w:fldCharType="separate"/>
-      </w:r>
-      <w:r>
-        <w:rPr>
-          <w:noProof/>
-        </w:rPr>
-        <w:t>6</w:t>
-      </w:r>
-      <w:r>
-        <w:rPr>
-          <w:noProof/>
-        </w:rPr>
-        <w:fldChar w:fldCharType="end"/>
-      </w:r>
+      <w:fldSimple w:instr=" SEQ Figure \* ARABIC ">
+        <w:r>
+          <w:rPr>
+            <w:noProof/>
+          </w:rPr>
+          <w:t>6</w:t>
+        </w:r>
+      </w:fldSimple>
       <w:r>
         <w:t xml:space="preserve"> : Exemple de définition dans le</w:t>
       </w:r>
@@ -1092,27 +1049,14 @@
       <w:r>
         <w:t xml:space="preserve">Figure </w:t>
       </w:r>
-      <w:r>
-        <w:fldChar w:fldCharType="begin"/>
-      </w:r>
-      <w:r>
-        <w:instrText xml:space="preserve"> SEQ Figure \* ARABIC </w:instrText>
-      </w:r>
-      <w:r>
-        <w:fldChar w:fldCharType="separate"/>
-      </w:r>
-      <w:r>
-        <w:rPr>
-          <w:noProof/>
-        </w:rPr>
-        <w:t>7</w:t>
-      </w:r>
-      <w:r>
-        <w:rPr>
-          <w:noProof/>
-        </w:rPr>
-        <w:fldChar w:fldCharType="end"/>
-      </w:r>
+      <w:fldSimple w:instr=" SEQ Figure \* ARABIC ">
+        <w:r>
+          <w:rPr>
+            <w:noProof/>
+          </w:rPr>
+          <w:t>7</w:t>
+        </w:r>
+      </w:fldSimple>
       <w:r>
         <w:t xml:space="preserve"> : Propriétés du </w:t>
       </w:r>
@@ -1277,16 +1221,16 @@
         <w:t xml:space="preserve"> </w:t>
       </w:r>
     </w:p>
-    <w:p>
-      <w:bookmarkStart w:id="0" w:name="_GoBack"/>
-      <w:bookmarkEnd w:id="0"/>
-    </w:p>
+    <w:p/>
     <w:p>
       <w:pPr>
         <w:pStyle w:val="Titre1"/>
       </w:pPr>
       <w:r>
-        <w:t>Liens utiles</w:t>
+        <w:t>Quelques l</w:t>
+      </w:r>
+      <w:r>
+        <w:t>iens utiles</w:t>
       </w:r>
     </w:p>
     <w:p>
@@ -1331,6 +1275,11 @@
       </w:hyperlink>
     </w:p>
     <w:p>
+      <w:pPr>
+        <w:rPr>
+          <w:rStyle w:val="Lienhypertexte"/>
+        </w:rPr>
+      </w:pPr>
       <w:hyperlink r:id="rId18" w:history="1">
         <w:r>
           <w:rPr>
@@ -1346,13 +1295,23 @@
           <w:rPr>
             <w:rStyle w:val="Lienhypertexte"/>
           </w:rPr>
+          <w:t>Site du développeur Android</w:t>
+        </w:r>
+      </w:hyperlink>
+    </w:p>
+    <w:p>
+      <w:hyperlink r:id="rId20" w:history="1">
+        <w:r>
+          <w:rPr>
+            <w:rStyle w:val="Lienhypertexte"/>
+          </w:rPr>
           <w:t>Répertoire Git</w:t>
         </w:r>
       </w:hyperlink>
     </w:p>
     <w:sectPr>
-      <w:headerReference w:type="default" r:id="rId20"/>
-      <w:footerReference w:type="default" r:id="rId21"/>
+      <w:headerReference w:type="default" r:id="rId21"/>
+      <w:footerReference w:type="default" r:id="rId22"/>
       <w:pgSz w:w="11906" w:h="16838"/>
       <w:pgMar w:top="1417" w:right="1417" w:bottom="1417" w:left="1417" w:header="708" w:footer="708" w:gutter="0"/>
       <w:cols w:space="708"/>
@@ -1442,7 +1401,7 @@
                 <w:bCs/>
                 <w:noProof/>
               </w:rPr>
-              <w:t>3</w:t>
+              <w:t>4</w:t>
             </w:r>
             <w:r>
               <w:rPr>

</xml_diff>